<commit_message>
write first draft of results section sans figs/tables
</commit_message>
<xml_diff>
--- a/drafts/TT23_ms_v0.1.docx
+++ b/drafts/TT23_ms_v0.1.docx
@@ -417,13 +417,7 @@
         <w:rPr>
           <w:rFonts w:ascii="Times New Roman" w:hAnsi="Times New Roman" w:cs="Times New Roman"/>
         </w:rPr>
-        <w:t xml:space="preserve">) removal experiment at Trillium Trail Nature Reserve in Fox Chapel, PA </w:t>
-      </w:r>
-      <w:r>
-        <w:rPr>
-          <w:rFonts w:ascii="Times New Roman" w:hAnsi="Times New Roman" w:cs="Times New Roman"/>
-        </w:rPr>
-        <w:t>(</w:t>
+        <w:t>) removal experiment at Trillium Trail Nature Reserve in Fox Chapel, PA (</w:t>
       </w:r>
       <w:r>
         <w:rPr>
@@ -513,13 +507,7 @@
         <w:rPr>
           <w:rFonts w:ascii="Times New Roman" w:hAnsi="Times New Roman" w:cs="Times New Roman"/>
         </w:rPr>
-        <w:t xml:space="preserve"> is </w:t>
-      </w:r>
-      <w:r>
-        <w:rPr>
-          <w:rFonts w:ascii="Times New Roman" w:hAnsi="Times New Roman" w:cs="Times New Roman"/>
-        </w:rPr>
-        <w:t>XX mm yr</w:t>
+        <w:t xml:space="preserve"> is XX mm yr</w:t>
       </w:r>
       <w:r>
         <w:rPr>
@@ -3396,19 +3384,7 @@
         <w:rPr>
           <w:rFonts w:ascii="Times New Roman" w:hAnsi="Times New Roman" w:cs="Times New Roman"/>
         </w:rPr>
-        <w:t xml:space="preserve">, </w:t>
-      </w:r>
-      <w:r>
-        <w:rPr>
-          <w:rFonts w:ascii="Times New Roman" w:hAnsi="Times New Roman" w:cs="Times New Roman"/>
-        </w:rPr>
-        <w:t>Lansing, MI, USA) was</w:t>
-      </w:r>
-      <w:r>
-        <w:rPr>
-          <w:rFonts w:ascii="Times New Roman" w:hAnsi="Times New Roman" w:cs="Times New Roman"/>
-        </w:rPr>
-        <w:t xml:space="preserve"> attached to leaves after </w:t>
+        <w:t xml:space="preserve">, Lansing, MI, USA) was attached to leaves after </w:t>
       </w:r>
       <w:r>
         <w:rPr>
@@ -3499,6 +3475,4525 @@
           <w:rFonts w:ascii="Times New Roman" w:hAnsi="Times New Roman" w:cs="Times New Roman"/>
         </w:rPr>
       </w:pPr>
+    </w:p>
+    <w:p>
+      <w:pPr>
+        <w:rPr>
+          <w:rFonts w:ascii="Times New Roman" w:hAnsi="Times New Roman" w:cs="Times New Roman"/>
+        </w:rPr>
+      </w:pPr>
+      <w:r>
+        <w:rPr>
+          <w:rFonts w:ascii="Times New Roman" w:hAnsi="Times New Roman" w:cs="Times New Roman"/>
+        </w:rPr>
+        <w:br w:type="page"/>
+      </w:r>
+    </w:p>
+    <w:p>
+      <w:pPr>
+        <w:spacing w:line="360" w:lineRule="auto"/>
+        <w:rPr>
+          <w:rFonts w:ascii="Times New Roman" w:hAnsi="Times New Roman" w:cs="Times New Roman"/>
+        </w:rPr>
+      </w:pPr>
+      <w:r>
+        <w:rPr>
+          <w:rFonts w:ascii="Times New Roman" w:hAnsi="Times New Roman" w:cs="Times New Roman"/>
+          <w:b/>
+          <w:bCs/>
+        </w:rPr>
+        <w:lastRenderedPageBreak/>
+        <w:t>Results</w:t>
+      </w:r>
+    </w:p>
+    <w:p>
+      <w:pPr>
+        <w:spacing w:line="360" w:lineRule="auto"/>
+        <w:rPr>
+          <w:rFonts w:ascii="Times New Roman" w:hAnsi="Times New Roman" w:cs="Times New Roman"/>
+        </w:rPr>
+      </w:pPr>
+      <w:r>
+        <w:rPr>
+          <w:rFonts w:ascii="Times New Roman" w:hAnsi="Times New Roman" w:cs="Times New Roman"/>
+          <w:i/>
+          <w:iCs/>
+        </w:rPr>
+        <w:t xml:space="preserve">Soil </w:t>
+      </w:r>
+      <w:r>
+        <w:rPr>
+          <w:rFonts w:ascii="Times New Roman" w:hAnsi="Times New Roman" w:cs="Times New Roman"/>
+          <w:i/>
+          <w:iCs/>
+        </w:rPr>
+        <w:t>nutrient availability</w:t>
+      </w:r>
+    </w:p>
+    <w:p>
+      <w:pPr>
+        <w:spacing w:line="360" w:lineRule="auto"/>
+        <w:rPr>
+          <w:rFonts w:ascii="Times New Roman" w:hAnsi="Times New Roman" w:cs="Times New Roman"/>
+        </w:rPr>
+      </w:pPr>
+      <w:r>
+        <w:rPr>
+          <w:rFonts w:ascii="Times New Roman" w:hAnsi="Times New Roman" w:cs="Times New Roman"/>
+          <w:i/>
+          <w:iCs/>
+        </w:rPr>
+        <w:t>Alliaria</w:t>
+      </w:r>
+      <w:r>
+        <w:rPr>
+          <w:rFonts w:ascii="Times New Roman" w:hAnsi="Times New Roman" w:cs="Times New Roman"/>
+        </w:rPr>
+        <w:t xml:space="preserve"> weeding had no effect on plant-available soil nitrogen availability (</w:t>
+      </w:r>
+      <w:r>
+        <w:rPr>
+          <w:rFonts w:ascii="Times New Roman" w:hAnsi="Times New Roman" w:cs="Times New Roman"/>
+          <w:i/>
+          <w:iCs/>
+        </w:rPr>
+        <w:t>p</w:t>
+      </w:r>
+      <w:r>
+        <w:rPr>
+          <w:rFonts w:ascii="Times New Roman" w:hAnsi="Times New Roman" w:cs="Times New Roman"/>
+        </w:rPr>
+        <w:t>&gt;0.05; Table 1; Fig. 1a)</w:t>
+      </w:r>
+      <w:r>
+        <w:rPr>
+          <w:rFonts w:ascii="Times New Roman" w:hAnsi="Times New Roman" w:cs="Times New Roman"/>
+        </w:rPr>
+        <w:t>, a pattern</w:t>
+      </w:r>
+      <w:r>
+        <w:rPr>
+          <w:rFonts w:ascii="Times New Roman" w:hAnsi="Times New Roman" w:cs="Times New Roman"/>
+        </w:rPr>
+        <w:t xml:space="preserve"> true for both NO</w:t>
+      </w:r>
+      <w:r>
+        <w:rPr>
+          <w:rFonts w:ascii="Times New Roman" w:hAnsi="Times New Roman" w:cs="Times New Roman"/>
+          <w:vertAlign w:val="subscript"/>
+        </w:rPr>
+        <w:t>3</w:t>
+      </w:r>
+      <w:r>
+        <w:rPr>
+          <w:rFonts w:ascii="Times New Roman" w:hAnsi="Times New Roman" w:cs="Times New Roman"/>
+        </w:rPr>
+        <w:t>-N and NH</w:t>
+      </w:r>
+      <w:r>
+        <w:rPr>
+          <w:rFonts w:ascii="Times New Roman" w:hAnsi="Times New Roman" w:cs="Times New Roman"/>
+          <w:vertAlign w:val="subscript"/>
+        </w:rPr>
+        <w:t>4</w:t>
+      </w:r>
+      <w:r>
+        <w:rPr>
+          <w:rFonts w:ascii="Times New Roman" w:hAnsi="Times New Roman" w:cs="Times New Roman"/>
+        </w:rPr>
+        <w:t>-N concentrations (</w:t>
+      </w:r>
+      <w:r>
+        <w:rPr>
+          <w:rFonts w:ascii="Times New Roman" w:hAnsi="Times New Roman" w:cs="Times New Roman"/>
+          <w:i/>
+          <w:iCs/>
+        </w:rPr>
+        <w:t>p</w:t>
+      </w:r>
+      <w:r>
+        <w:rPr>
+          <w:rFonts w:ascii="Times New Roman" w:hAnsi="Times New Roman" w:cs="Times New Roman"/>
+        </w:rPr>
+        <w:t xml:space="preserve">&gt;0.05 in both cases; Table 1) and observed regardless of canopy </w:t>
+      </w:r>
+      <w:r>
+        <w:rPr>
+          <w:rFonts w:ascii="Times New Roman" w:hAnsi="Times New Roman" w:cs="Times New Roman"/>
+        </w:rPr>
+        <w:t>status</w:t>
+      </w:r>
+      <w:r>
+        <w:rPr>
+          <w:rFonts w:ascii="Times New Roman" w:hAnsi="Times New Roman" w:cs="Times New Roman"/>
+        </w:rPr>
+        <w:t xml:space="preserve"> </w:t>
+      </w:r>
+      <w:r>
+        <w:rPr>
+          <w:rFonts w:ascii="Times New Roman" w:hAnsi="Times New Roman" w:cs="Times New Roman"/>
+        </w:rPr>
+        <w:t>(</w:t>
+      </w:r>
+      <w:r>
+        <w:rPr>
+          <w:rFonts w:ascii="Times New Roman" w:hAnsi="Times New Roman" w:cs="Times New Roman"/>
+          <w:i/>
+          <w:iCs/>
+        </w:rPr>
+        <w:t>Alliaria</w:t>
+      </w:r>
+      <w:r>
+        <w:rPr>
+          <w:rFonts w:ascii="Times New Roman" w:hAnsi="Times New Roman" w:cs="Times New Roman"/>
+        </w:rPr>
+        <w:t xml:space="preserve"> </w:t>
+      </w:r>
+      <w:r>
+        <w:rPr>
+          <w:rFonts w:ascii="Times New Roman" w:hAnsi="Times New Roman" w:cs="Times New Roman"/>
+        </w:rPr>
+        <w:t>weeding-by-canopy</w:t>
+      </w:r>
+      <w:r>
+        <w:rPr>
+          <w:rFonts w:ascii="Times New Roman" w:hAnsi="Times New Roman" w:cs="Times New Roman"/>
+        </w:rPr>
+        <w:t xml:space="preserve"> </w:t>
+      </w:r>
+      <w:r>
+        <w:rPr>
+          <w:rFonts w:ascii="Times New Roman" w:hAnsi="Times New Roman" w:cs="Times New Roman"/>
+        </w:rPr>
+        <w:t>status</w:t>
+      </w:r>
+      <w:r>
+        <w:rPr>
+          <w:rFonts w:ascii="Times New Roman" w:hAnsi="Times New Roman" w:cs="Times New Roman"/>
+        </w:rPr>
+        <w:t xml:space="preserve"> interaction: </w:t>
+      </w:r>
+      <w:r>
+        <w:rPr>
+          <w:rFonts w:ascii="Times New Roman" w:hAnsi="Times New Roman" w:cs="Times New Roman"/>
+          <w:i/>
+          <w:iCs/>
+        </w:rPr>
+        <w:t>p</w:t>
+      </w:r>
+      <w:r>
+        <w:rPr>
+          <w:rFonts w:ascii="Times New Roman" w:hAnsi="Times New Roman" w:cs="Times New Roman"/>
+        </w:rPr>
+        <w:t>&gt;0.05; Table 1). Plant-available soil nitrogen availability was</w:t>
+      </w:r>
+      <w:r>
+        <w:rPr>
+          <w:rFonts w:ascii="Times New Roman" w:hAnsi="Times New Roman" w:cs="Times New Roman"/>
+        </w:rPr>
+        <w:t xml:space="preserve"> greater when the upper canopy was open compared to when the upper canopy became fully established (</w:t>
+      </w:r>
+      <w:r>
+        <w:rPr>
+          <w:rFonts w:ascii="Times New Roman" w:hAnsi="Times New Roman" w:cs="Times New Roman"/>
+          <w:i/>
+          <w:iCs/>
+        </w:rPr>
+        <w:t>p</w:t>
+      </w:r>
+      <w:r>
+        <w:rPr>
+          <w:rFonts w:ascii="Times New Roman" w:hAnsi="Times New Roman" w:cs="Times New Roman"/>
+        </w:rPr>
+        <w:t>&lt;0.001; Table 1; Fig. 1a).</w:t>
+      </w:r>
+      <w:r>
+        <w:rPr>
+          <w:rFonts w:ascii="Times New Roman" w:hAnsi="Times New Roman" w:cs="Times New Roman"/>
+        </w:rPr>
+        <w:t xml:space="preserve"> </w:t>
+      </w:r>
+      <w:r>
+        <w:rPr>
+          <w:rFonts w:ascii="Times New Roman" w:hAnsi="Times New Roman" w:cs="Times New Roman"/>
+          <w:i/>
+          <w:iCs/>
+        </w:rPr>
+        <w:t>Alliaria</w:t>
+      </w:r>
+      <w:r>
+        <w:rPr>
+          <w:rFonts w:ascii="Times New Roman" w:hAnsi="Times New Roman" w:cs="Times New Roman"/>
+        </w:rPr>
+        <w:t xml:space="preserve"> weeding increased plant-available phosphorus availability (</w:t>
+      </w:r>
+      <w:r>
+        <w:rPr>
+          <w:rFonts w:ascii="Times New Roman" w:hAnsi="Times New Roman" w:cs="Times New Roman"/>
+          <w:i/>
+          <w:iCs/>
+        </w:rPr>
+        <w:t>p</w:t>
+      </w:r>
+      <w:r>
+        <w:rPr>
+          <w:rFonts w:ascii="Times New Roman" w:hAnsi="Times New Roman" w:cs="Times New Roman"/>
+        </w:rPr>
+        <w:t>&lt;0.05; Table 1), a pattern observed regardless of canopy status (</w:t>
+      </w:r>
+      <w:r>
+        <w:rPr>
+          <w:rFonts w:ascii="Times New Roman" w:hAnsi="Times New Roman" w:cs="Times New Roman"/>
+          <w:i/>
+          <w:iCs/>
+        </w:rPr>
+        <w:t>Alliaria</w:t>
+      </w:r>
+      <w:r>
+        <w:rPr>
+          <w:rFonts w:ascii="Times New Roman" w:hAnsi="Times New Roman" w:cs="Times New Roman"/>
+        </w:rPr>
+        <w:t xml:space="preserve"> weeding-by-canopy </w:t>
+      </w:r>
+      <w:r>
+        <w:rPr>
+          <w:rFonts w:ascii="Times New Roman" w:hAnsi="Times New Roman" w:cs="Times New Roman"/>
+        </w:rPr>
+        <w:t>status</w:t>
+      </w:r>
+      <w:r>
+        <w:rPr>
+          <w:rFonts w:ascii="Times New Roman" w:hAnsi="Times New Roman" w:cs="Times New Roman"/>
+        </w:rPr>
+        <w:t xml:space="preserve"> </w:t>
+      </w:r>
+      <w:r>
+        <w:rPr>
+          <w:rFonts w:ascii="Times New Roman" w:hAnsi="Times New Roman" w:cs="Times New Roman"/>
+        </w:rPr>
+        <w:t xml:space="preserve">interaction: </w:t>
+      </w:r>
+      <w:r>
+        <w:rPr>
+          <w:rFonts w:ascii="Times New Roman" w:hAnsi="Times New Roman" w:cs="Times New Roman"/>
+          <w:i/>
+          <w:iCs/>
+        </w:rPr>
+        <w:t>p</w:t>
+      </w:r>
+      <w:r>
+        <w:rPr>
+          <w:rFonts w:ascii="Times New Roman" w:hAnsi="Times New Roman" w:cs="Times New Roman"/>
+        </w:rPr>
+        <w:t xml:space="preserve">&gt;0.05; Table 1). Canopy </w:t>
+      </w:r>
+      <w:r>
+        <w:rPr>
+          <w:rFonts w:ascii="Times New Roman" w:hAnsi="Times New Roman" w:cs="Times New Roman"/>
+        </w:rPr>
+        <w:t>status</w:t>
+      </w:r>
+      <w:r>
+        <w:rPr>
+          <w:rFonts w:ascii="Times New Roman" w:hAnsi="Times New Roman" w:cs="Times New Roman"/>
+        </w:rPr>
+        <w:t xml:space="preserve"> had no effect on plant-available phosphorus availability (</w:t>
+      </w:r>
+      <w:r>
+        <w:rPr>
+          <w:rFonts w:ascii="Times New Roman" w:hAnsi="Times New Roman" w:cs="Times New Roman"/>
+          <w:i/>
+          <w:iCs/>
+        </w:rPr>
+        <w:t>p</w:t>
+      </w:r>
+      <w:r>
+        <w:rPr>
+          <w:rFonts w:ascii="Times New Roman" w:hAnsi="Times New Roman" w:cs="Times New Roman"/>
+        </w:rPr>
+        <w:t>&gt;0.05; Table 1).</w:t>
+      </w:r>
+    </w:p>
+    <w:p>
+      <w:pPr>
+        <w:spacing w:line="360" w:lineRule="auto"/>
+        <w:rPr>
+          <w:rFonts w:ascii="Times New Roman" w:hAnsi="Times New Roman" w:cs="Times New Roman"/>
+        </w:rPr>
+      </w:pPr>
+    </w:p>
+    <w:p>
+      <w:pPr>
+        <w:spacing w:line="360" w:lineRule="auto"/>
+        <w:rPr>
+          <w:rFonts w:ascii="Times New Roman" w:hAnsi="Times New Roman" w:cs="Times New Roman"/>
+        </w:rPr>
+        <w:sectPr>
+          <w:pgSz w:w="12240" w:h="15840"/>
+          <w:pgMar w:top="1440" w:right="1440" w:bottom="1440" w:left="1440" w:header="720" w:footer="720" w:gutter="0"/>
+          <w:cols w:space="720"/>
+          <w:docGrid w:linePitch="360"/>
+        </w:sectPr>
+      </w:pPr>
+    </w:p>
+    <w:p>
+      <w:pPr>
+        <w:spacing w:line="360" w:lineRule="auto"/>
+        <w:rPr>
+          <w:rFonts w:ascii="Times New Roman" w:hAnsi="Times New Roman" w:cs="Times New Roman"/>
+        </w:rPr>
+      </w:pPr>
+      <w:r>
+        <w:rPr>
+          <w:rFonts w:ascii="Times New Roman" w:hAnsi="Times New Roman" w:cs="Times New Roman"/>
+          <w:b/>
+          <w:bCs/>
+        </w:rPr>
+        <w:lastRenderedPageBreak/>
+        <w:t>Table 1</w:t>
+      </w:r>
+      <w:r>
+        <w:rPr>
+          <w:rFonts w:ascii="Times New Roman" w:hAnsi="Times New Roman" w:cs="Times New Roman"/>
+        </w:rPr>
+        <w:t xml:space="preserve"> Analysis of variance results exploring the role of </w:t>
+      </w:r>
+      <w:r>
+        <w:rPr>
+          <w:rFonts w:ascii="Times New Roman" w:hAnsi="Times New Roman" w:cs="Times New Roman"/>
+          <w:i/>
+          <w:iCs/>
+        </w:rPr>
+        <w:t>Alliaria</w:t>
+      </w:r>
+      <w:r>
+        <w:rPr>
+          <w:rFonts w:ascii="Times New Roman" w:hAnsi="Times New Roman" w:cs="Times New Roman"/>
+        </w:rPr>
+        <w:t xml:space="preserve"> weeding treatment and canopy </w:t>
+      </w:r>
+      <w:r>
+        <w:rPr>
+          <w:rFonts w:ascii="Times New Roman" w:hAnsi="Times New Roman" w:cs="Times New Roman"/>
+        </w:rPr>
+        <w:t>status</w:t>
+      </w:r>
+      <w:r>
+        <w:rPr>
+          <w:rFonts w:ascii="Times New Roman" w:hAnsi="Times New Roman" w:cs="Times New Roman"/>
+        </w:rPr>
+        <w:t xml:space="preserve"> on plant-available soil nitrogen and phosphorus availability</w:t>
+      </w:r>
+      <w:r>
+        <w:rPr>
+          <w:rFonts w:ascii="Times New Roman" w:hAnsi="Times New Roman" w:cs="Times New Roman"/>
+          <w:vertAlign w:val="superscript"/>
+        </w:rPr>
+        <w:t>*</w:t>
+      </w:r>
+    </w:p>
+    <w:tbl>
+      <w:tblPr>
+        <w:tblW w:w="12057" w:type="dxa"/>
+        <w:tblLook w:val="04A0" w:firstRow="1" w:lastRow="0" w:firstColumn="1" w:lastColumn="0" w:noHBand="0" w:noVBand="1"/>
+      </w:tblPr>
+      <w:tblGrid>
+        <w:gridCol w:w="2403"/>
+        <w:gridCol w:w="438"/>
+        <w:gridCol w:w="1152"/>
+        <w:gridCol w:w="1152"/>
+        <w:gridCol w:w="1152"/>
+        <w:gridCol w:w="1152"/>
+        <w:gridCol w:w="1152"/>
+        <w:gridCol w:w="1152"/>
+        <w:gridCol w:w="1152"/>
+        <w:gridCol w:w="1152"/>
+      </w:tblGrid>
+      <w:tr>
+        <w:trPr>
+          <w:trHeight w:val="320"/>
+        </w:trPr>
+        <w:tc>
+          <w:tcPr>
+            <w:tcW w:w="2403" w:type="dxa"/>
+            <w:tcBorders>
+              <w:left w:val="nil"/>
+              <w:bottom w:val="single" w:sz="4" w:space="0" w:color="auto"/>
+              <w:right w:val="nil"/>
+            </w:tcBorders>
+            <w:shd w:val="clear" w:color="auto" w:fill="auto"/>
+            <w:noWrap/>
+            <w:vAlign w:val="bottom"/>
+          </w:tcPr>
+          <w:p>
+            <w:pPr>
+              <w:spacing w:line="360" w:lineRule="auto"/>
+              <w:rPr>
+                <w:rFonts w:ascii="Times New Roman" w:hAnsi="Times New Roman" w:cs="Times New Roman"/>
+              </w:rPr>
+            </w:pPr>
+          </w:p>
+        </w:tc>
+        <w:tc>
+          <w:tcPr>
+            <w:tcW w:w="438" w:type="dxa"/>
+            <w:tcBorders>
+              <w:left w:val="nil"/>
+              <w:bottom w:val="single" w:sz="4" w:space="0" w:color="auto"/>
+              <w:right w:val="nil"/>
+            </w:tcBorders>
+            <w:shd w:val="clear" w:color="auto" w:fill="auto"/>
+            <w:noWrap/>
+            <w:vAlign w:val="bottom"/>
+          </w:tcPr>
+          <w:p>
+            <w:pPr>
+              <w:spacing w:line="360" w:lineRule="auto"/>
+              <w:rPr>
+                <w:rFonts w:ascii="Times New Roman" w:hAnsi="Times New Roman" w:cs="Times New Roman"/>
+              </w:rPr>
+            </w:pPr>
+          </w:p>
+        </w:tc>
+        <w:tc>
+          <w:tcPr>
+            <w:tcW w:w="2304" w:type="dxa"/>
+            <w:gridSpan w:val="2"/>
+            <w:tcBorders>
+              <w:left w:val="nil"/>
+              <w:bottom w:val="single" w:sz="4" w:space="0" w:color="auto"/>
+              <w:right w:val="nil"/>
+            </w:tcBorders>
+            <w:shd w:val="clear" w:color="auto" w:fill="auto"/>
+            <w:noWrap/>
+            <w:vAlign w:val="bottom"/>
+          </w:tcPr>
+          <w:p>
+            <w:pPr>
+              <w:rPr>
+                <w:rFonts w:ascii="Times New Roman" w:hAnsi="Times New Roman" w:cs="Times New Roman"/>
+                <w:b/>
+                <w:bCs/>
+              </w:rPr>
+            </w:pPr>
+            <w:r>
+              <w:rPr>
+                <w:rFonts w:ascii="Times New Roman" w:hAnsi="Times New Roman" w:cs="Times New Roman"/>
+                <w:b/>
+                <w:bCs/>
+              </w:rPr>
+              <w:t>Soil nitrogen availability</w:t>
+            </w:r>
+          </w:p>
+        </w:tc>
+        <w:tc>
+          <w:tcPr>
+            <w:tcW w:w="2304" w:type="dxa"/>
+            <w:gridSpan w:val="2"/>
+            <w:tcBorders>
+              <w:left w:val="nil"/>
+              <w:bottom w:val="single" w:sz="4" w:space="0" w:color="auto"/>
+              <w:right w:val="nil"/>
+            </w:tcBorders>
+            <w:shd w:val="clear" w:color="auto" w:fill="auto"/>
+            <w:noWrap/>
+            <w:vAlign w:val="bottom"/>
+          </w:tcPr>
+          <w:p>
+            <w:pPr>
+              <w:rPr>
+                <w:rFonts w:ascii="Times New Roman" w:hAnsi="Times New Roman" w:cs="Times New Roman"/>
+                <w:b/>
+                <w:bCs/>
+              </w:rPr>
+            </w:pPr>
+            <w:r>
+              <w:rPr>
+                <w:rFonts w:ascii="Times New Roman" w:hAnsi="Times New Roman" w:cs="Times New Roman"/>
+                <w:b/>
+                <w:bCs/>
+              </w:rPr>
+              <w:t>Soil NO</w:t>
+            </w:r>
+            <w:r>
+              <w:rPr>
+                <w:rFonts w:ascii="Times New Roman" w:hAnsi="Times New Roman" w:cs="Times New Roman"/>
+                <w:b/>
+                <w:bCs/>
+                <w:vertAlign w:val="subscript"/>
+              </w:rPr>
+              <w:t>3</w:t>
+            </w:r>
+            <w:r>
+              <w:rPr>
+                <w:rFonts w:ascii="Times New Roman" w:hAnsi="Times New Roman" w:cs="Times New Roman"/>
+                <w:b/>
+                <w:bCs/>
+              </w:rPr>
+              <w:t>-N availability</w:t>
+            </w:r>
+          </w:p>
+        </w:tc>
+        <w:tc>
+          <w:tcPr>
+            <w:tcW w:w="2304" w:type="dxa"/>
+            <w:gridSpan w:val="2"/>
+            <w:tcBorders>
+              <w:left w:val="nil"/>
+              <w:bottom w:val="single" w:sz="4" w:space="0" w:color="auto"/>
+              <w:right w:val="nil"/>
+            </w:tcBorders>
+          </w:tcPr>
+          <w:p>
+            <w:pPr>
+              <w:rPr>
+                <w:rFonts w:ascii="Times New Roman" w:hAnsi="Times New Roman" w:cs="Times New Roman"/>
+              </w:rPr>
+            </w:pPr>
+            <w:r>
+              <w:rPr>
+                <w:rFonts w:ascii="Times New Roman" w:hAnsi="Times New Roman" w:cs="Times New Roman"/>
+                <w:b/>
+                <w:bCs/>
+              </w:rPr>
+              <w:t>Soil NH</w:t>
+            </w:r>
+            <w:r>
+              <w:rPr>
+                <w:rFonts w:ascii="Times New Roman" w:hAnsi="Times New Roman" w:cs="Times New Roman"/>
+                <w:b/>
+                <w:bCs/>
+                <w:vertAlign w:val="subscript"/>
+              </w:rPr>
+              <w:t>4</w:t>
+            </w:r>
+            <w:r>
+              <w:rPr>
+                <w:rFonts w:ascii="Times New Roman" w:hAnsi="Times New Roman" w:cs="Times New Roman"/>
+                <w:b/>
+                <w:bCs/>
+              </w:rPr>
+              <w:t>-N availability</w:t>
+            </w:r>
+          </w:p>
+        </w:tc>
+        <w:tc>
+          <w:tcPr>
+            <w:tcW w:w="2304" w:type="dxa"/>
+            <w:gridSpan w:val="2"/>
+            <w:tcBorders>
+              <w:left w:val="nil"/>
+              <w:bottom w:val="single" w:sz="4" w:space="0" w:color="auto"/>
+              <w:right w:val="nil"/>
+            </w:tcBorders>
+          </w:tcPr>
+          <w:p>
+            <w:pPr>
+              <w:rPr>
+                <w:rFonts w:ascii="Times New Roman" w:hAnsi="Times New Roman" w:cs="Times New Roman"/>
+                <w:b/>
+                <w:bCs/>
+              </w:rPr>
+            </w:pPr>
+            <w:r>
+              <w:rPr>
+                <w:rFonts w:ascii="Times New Roman" w:hAnsi="Times New Roman" w:cs="Times New Roman"/>
+                <w:b/>
+                <w:bCs/>
+              </w:rPr>
+              <w:t>Soil phosphorus availability</w:t>
+            </w:r>
+          </w:p>
+        </w:tc>
+      </w:tr>
+      <w:tr>
+        <w:trPr>
+          <w:trHeight w:val="320"/>
+        </w:trPr>
+        <w:tc>
+          <w:tcPr>
+            <w:tcW w:w="2403" w:type="dxa"/>
+            <w:tcBorders>
+              <w:top w:val="single" w:sz="4" w:space="0" w:color="auto"/>
+              <w:left w:val="nil"/>
+              <w:bottom w:val="single" w:sz="4" w:space="0" w:color="auto"/>
+              <w:right w:val="nil"/>
+            </w:tcBorders>
+            <w:shd w:val="clear" w:color="auto" w:fill="auto"/>
+            <w:noWrap/>
+            <w:vAlign w:val="bottom"/>
+            <w:hideMark/>
+          </w:tcPr>
+          <w:p>
+            <w:pPr>
+              <w:spacing w:line="360" w:lineRule="auto"/>
+              <w:rPr>
+                <w:rFonts w:ascii="Times New Roman" w:hAnsi="Times New Roman" w:cs="Times New Roman"/>
+              </w:rPr>
+            </w:pPr>
+          </w:p>
+        </w:tc>
+        <w:tc>
+          <w:tcPr>
+            <w:tcW w:w="438" w:type="dxa"/>
+            <w:tcBorders>
+              <w:top w:val="single" w:sz="4" w:space="0" w:color="auto"/>
+              <w:left w:val="nil"/>
+              <w:bottom w:val="single" w:sz="4" w:space="0" w:color="auto"/>
+              <w:right w:val="nil"/>
+            </w:tcBorders>
+            <w:shd w:val="clear" w:color="auto" w:fill="auto"/>
+            <w:noWrap/>
+            <w:vAlign w:val="center"/>
+            <w:hideMark/>
+          </w:tcPr>
+          <w:p>
+            <w:pPr>
+              <w:spacing w:line="360" w:lineRule="auto"/>
+              <w:rPr>
+                <w:rFonts w:ascii="Times New Roman" w:hAnsi="Times New Roman" w:cs="Times New Roman"/>
+              </w:rPr>
+            </w:pPr>
+            <w:r>
+              <w:rPr>
+                <w:rFonts w:ascii="Times New Roman" w:hAnsi="Times New Roman" w:cs="Times New Roman"/>
+              </w:rPr>
+              <w:t>df</w:t>
+            </w:r>
+          </w:p>
+        </w:tc>
+        <w:tc>
+          <w:tcPr>
+            <w:tcW w:w="1152" w:type="dxa"/>
+            <w:tcBorders>
+              <w:top w:val="single" w:sz="4" w:space="0" w:color="auto"/>
+              <w:left w:val="nil"/>
+              <w:bottom w:val="single" w:sz="4" w:space="0" w:color="auto"/>
+              <w:right w:val="nil"/>
+            </w:tcBorders>
+            <w:shd w:val="clear" w:color="auto" w:fill="auto"/>
+            <w:noWrap/>
+            <w:vAlign w:val="center"/>
+            <w:hideMark/>
+          </w:tcPr>
+          <w:p>
+            <w:pPr>
+              <w:spacing w:line="360" w:lineRule="auto"/>
+              <w:jc w:val="right"/>
+              <w:rPr>
+                <w:rFonts w:ascii="Times New Roman" w:hAnsi="Times New Roman" w:cs="Times New Roman"/>
+                <w:lang w:val="el-GR"/>
+              </w:rPr>
+            </w:pPr>
+            <w:r>
+              <w:rPr>
+                <w:rFonts w:ascii="Times New Roman" w:hAnsi="Times New Roman" w:cs="Times New Roman"/>
+                <w:i/>
+                <w:iCs/>
+                <w:lang w:val="el-GR"/>
+              </w:rPr>
+              <w:t>χ</w:t>
+            </w:r>
+            <w:r>
+              <w:rPr>
+                <w:rFonts w:ascii="Times New Roman" w:hAnsi="Times New Roman" w:cs="Times New Roman"/>
+                <w:vertAlign w:val="superscript"/>
+                <w:lang w:val="el-GR"/>
+              </w:rPr>
+              <w:t>2</w:t>
+            </w:r>
+          </w:p>
+        </w:tc>
+        <w:tc>
+          <w:tcPr>
+            <w:tcW w:w="1152" w:type="dxa"/>
+            <w:tcBorders>
+              <w:top w:val="single" w:sz="4" w:space="0" w:color="auto"/>
+              <w:left w:val="nil"/>
+              <w:bottom w:val="single" w:sz="4" w:space="0" w:color="auto"/>
+            </w:tcBorders>
+            <w:shd w:val="clear" w:color="auto" w:fill="auto"/>
+            <w:noWrap/>
+            <w:vAlign w:val="center"/>
+            <w:hideMark/>
+          </w:tcPr>
+          <w:p>
+            <w:pPr>
+              <w:spacing w:line="360" w:lineRule="auto"/>
+              <w:jc w:val="right"/>
+              <w:rPr>
+                <w:rFonts w:ascii="Times New Roman" w:hAnsi="Times New Roman" w:cs="Times New Roman"/>
+              </w:rPr>
+            </w:pPr>
+            <w:r>
+              <w:rPr>
+                <w:rFonts w:ascii="Times New Roman" w:hAnsi="Times New Roman" w:cs="Times New Roman"/>
+                <w:i/>
+                <w:iCs/>
+              </w:rPr>
+              <w:t>p</w:t>
+            </w:r>
+          </w:p>
+        </w:tc>
+        <w:tc>
+          <w:tcPr>
+            <w:tcW w:w="1152" w:type="dxa"/>
+            <w:tcBorders>
+              <w:top w:val="single" w:sz="4" w:space="0" w:color="auto"/>
+              <w:bottom w:val="single" w:sz="4" w:space="0" w:color="auto"/>
+              <w:right w:val="nil"/>
+            </w:tcBorders>
+            <w:shd w:val="clear" w:color="auto" w:fill="auto"/>
+            <w:noWrap/>
+            <w:vAlign w:val="center"/>
+            <w:hideMark/>
+          </w:tcPr>
+          <w:p>
+            <w:pPr>
+              <w:spacing w:line="360" w:lineRule="auto"/>
+              <w:jc w:val="right"/>
+              <w:rPr>
+                <w:rFonts w:ascii="Times New Roman" w:hAnsi="Times New Roman" w:cs="Times New Roman"/>
+              </w:rPr>
+            </w:pPr>
+            <w:r>
+              <w:rPr>
+                <w:rFonts w:ascii="Times New Roman" w:hAnsi="Times New Roman" w:cs="Times New Roman"/>
+                <w:i/>
+                <w:iCs/>
+                <w:lang w:val="el-GR"/>
+              </w:rPr>
+              <w:t>χ</w:t>
+            </w:r>
+            <w:r>
+              <w:rPr>
+                <w:rFonts w:ascii="Times New Roman" w:hAnsi="Times New Roman" w:cs="Times New Roman"/>
+                <w:vertAlign w:val="superscript"/>
+                <w:lang w:val="el-GR"/>
+              </w:rPr>
+              <w:t>2</w:t>
+            </w:r>
+          </w:p>
+        </w:tc>
+        <w:tc>
+          <w:tcPr>
+            <w:tcW w:w="1152" w:type="dxa"/>
+            <w:tcBorders>
+              <w:top w:val="single" w:sz="4" w:space="0" w:color="auto"/>
+              <w:left w:val="nil"/>
+              <w:bottom w:val="single" w:sz="4" w:space="0" w:color="auto"/>
+              <w:right w:val="nil"/>
+            </w:tcBorders>
+            <w:shd w:val="clear" w:color="auto" w:fill="auto"/>
+            <w:noWrap/>
+            <w:vAlign w:val="center"/>
+            <w:hideMark/>
+          </w:tcPr>
+          <w:p>
+            <w:pPr>
+              <w:spacing w:line="360" w:lineRule="auto"/>
+              <w:jc w:val="right"/>
+              <w:rPr>
+                <w:rFonts w:ascii="Times New Roman" w:hAnsi="Times New Roman" w:cs="Times New Roman"/>
+              </w:rPr>
+            </w:pPr>
+            <w:r>
+              <w:rPr>
+                <w:rFonts w:ascii="Times New Roman" w:hAnsi="Times New Roman" w:cs="Times New Roman"/>
+                <w:i/>
+                <w:iCs/>
+              </w:rPr>
+              <w:t>p</w:t>
+            </w:r>
+          </w:p>
+        </w:tc>
+        <w:tc>
+          <w:tcPr>
+            <w:tcW w:w="1152" w:type="dxa"/>
+            <w:tcBorders>
+              <w:top w:val="single" w:sz="4" w:space="0" w:color="auto"/>
+              <w:left w:val="nil"/>
+              <w:bottom w:val="single" w:sz="4" w:space="0" w:color="auto"/>
+              <w:right w:val="nil"/>
+            </w:tcBorders>
+            <w:vAlign w:val="center"/>
+          </w:tcPr>
+          <w:p>
+            <w:pPr>
+              <w:spacing w:line="360" w:lineRule="auto"/>
+              <w:jc w:val="right"/>
+              <w:rPr>
+                <w:rFonts w:ascii="Times New Roman" w:hAnsi="Times New Roman" w:cs="Times New Roman"/>
+                <w:i/>
+                <w:iCs/>
+              </w:rPr>
+            </w:pPr>
+            <w:r>
+              <w:rPr>
+                <w:rFonts w:ascii="Times New Roman" w:hAnsi="Times New Roman" w:cs="Times New Roman"/>
+                <w:i/>
+                <w:iCs/>
+                <w:lang w:val="el-GR"/>
+              </w:rPr>
+              <w:t>χ</w:t>
+            </w:r>
+            <w:r>
+              <w:rPr>
+                <w:rFonts w:ascii="Times New Roman" w:hAnsi="Times New Roman" w:cs="Times New Roman"/>
+                <w:vertAlign w:val="superscript"/>
+                <w:lang w:val="el-GR"/>
+              </w:rPr>
+              <w:t>2</w:t>
+            </w:r>
+          </w:p>
+        </w:tc>
+        <w:tc>
+          <w:tcPr>
+            <w:tcW w:w="1152" w:type="dxa"/>
+            <w:tcBorders>
+              <w:top w:val="single" w:sz="4" w:space="0" w:color="auto"/>
+              <w:left w:val="nil"/>
+              <w:bottom w:val="single" w:sz="4" w:space="0" w:color="auto"/>
+              <w:right w:val="nil"/>
+            </w:tcBorders>
+            <w:vAlign w:val="center"/>
+          </w:tcPr>
+          <w:p>
+            <w:pPr>
+              <w:spacing w:line="360" w:lineRule="auto"/>
+              <w:jc w:val="right"/>
+              <w:rPr>
+                <w:rFonts w:ascii="Times New Roman" w:hAnsi="Times New Roman" w:cs="Times New Roman"/>
+                <w:i/>
+                <w:iCs/>
+              </w:rPr>
+            </w:pPr>
+            <w:r>
+              <w:rPr>
+                <w:rFonts w:ascii="Times New Roman" w:hAnsi="Times New Roman" w:cs="Times New Roman"/>
+                <w:i/>
+                <w:iCs/>
+              </w:rPr>
+              <w:t>p</w:t>
+            </w:r>
+          </w:p>
+        </w:tc>
+        <w:tc>
+          <w:tcPr>
+            <w:tcW w:w="1152" w:type="dxa"/>
+            <w:tcBorders>
+              <w:top w:val="single" w:sz="4" w:space="0" w:color="auto"/>
+              <w:left w:val="nil"/>
+              <w:bottom w:val="single" w:sz="4" w:space="0" w:color="auto"/>
+              <w:right w:val="nil"/>
+            </w:tcBorders>
+            <w:vAlign w:val="center"/>
+          </w:tcPr>
+          <w:p>
+            <w:pPr>
+              <w:spacing w:line="360" w:lineRule="auto"/>
+              <w:jc w:val="right"/>
+              <w:rPr>
+                <w:rFonts w:ascii="Times New Roman" w:hAnsi="Times New Roman" w:cs="Times New Roman"/>
+                <w:i/>
+                <w:iCs/>
+              </w:rPr>
+            </w:pPr>
+            <w:r>
+              <w:rPr>
+                <w:rFonts w:ascii="Times New Roman" w:hAnsi="Times New Roman" w:cs="Times New Roman"/>
+                <w:i/>
+                <w:iCs/>
+                <w:lang w:val="el-GR"/>
+              </w:rPr>
+              <w:t>χ</w:t>
+            </w:r>
+            <w:r>
+              <w:rPr>
+                <w:rFonts w:ascii="Times New Roman" w:hAnsi="Times New Roman" w:cs="Times New Roman"/>
+                <w:vertAlign w:val="superscript"/>
+                <w:lang w:val="el-GR"/>
+              </w:rPr>
+              <w:t>2</w:t>
+            </w:r>
+          </w:p>
+        </w:tc>
+        <w:tc>
+          <w:tcPr>
+            <w:tcW w:w="1152" w:type="dxa"/>
+            <w:tcBorders>
+              <w:top w:val="single" w:sz="4" w:space="0" w:color="auto"/>
+              <w:left w:val="nil"/>
+              <w:bottom w:val="single" w:sz="4" w:space="0" w:color="auto"/>
+              <w:right w:val="nil"/>
+            </w:tcBorders>
+            <w:vAlign w:val="center"/>
+          </w:tcPr>
+          <w:p>
+            <w:pPr>
+              <w:spacing w:line="360" w:lineRule="auto"/>
+              <w:jc w:val="right"/>
+              <w:rPr>
+                <w:rFonts w:ascii="Times New Roman" w:hAnsi="Times New Roman" w:cs="Times New Roman"/>
+                <w:i/>
+                <w:iCs/>
+              </w:rPr>
+            </w:pPr>
+            <w:r>
+              <w:rPr>
+                <w:rFonts w:ascii="Times New Roman" w:hAnsi="Times New Roman" w:cs="Times New Roman"/>
+                <w:i/>
+                <w:iCs/>
+              </w:rPr>
+              <w:t>p</w:t>
+            </w:r>
+          </w:p>
+        </w:tc>
+      </w:tr>
+      <w:tr>
+        <w:trPr>
+          <w:trHeight w:val="320"/>
+        </w:trPr>
+        <w:tc>
+          <w:tcPr>
+            <w:tcW w:w="2403" w:type="dxa"/>
+            <w:tcBorders>
+              <w:top w:val="nil"/>
+              <w:left w:val="nil"/>
+              <w:bottom w:val="nil"/>
+              <w:right w:val="nil"/>
+            </w:tcBorders>
+            <w:shd w:val="clear" w:color="auto" w:fill="auto"/>
+            <w:noWrap/>
+            <w:vAlign w:val="bottom"/>
+            <w:hideMark/>
+          </w:tcPr>
+          <w:p>
+            <w:pPr>
+              <w:spacing w:line="360" w:lineRule="auto"/>
+              <w:rPr>
+                <w:rFonts w:ascii="Times New Roman" w:hAnsi="Times New Roman" w:cs="Times New Roman"/>
+              </w:rPr>
+            </w:pPr>
+            <w:r>
+              <w:rPr>
+                <w:rFonts w:ascii="Times New Roman" w:hAnsi="Times New Roman" w:cs="Times New Roman"/>
+                <w:i/>
+                <w:iCs/>
+              </w:rPr>
+              <w:t>Alliaria</w:t>
+            </w:r>
+            <w:r>
+              <w:rPr>
+                <w:rFonts w:ascii="Times New Roman" w:hAnsi="Times New Roman" w:cs="Times New Roman"/>
+              </w:rPr>
+              <w:t xml:space="preserve"> weeding (W)</w:t>
+            </w:r>
+          </w:p>
+        </w:tc>
+        <w:tc>
+          <w:tcPr>
+            <w:tcW w:w="438" w:type="dxa"/>
+            <w:tcBorders>
+              <w:top w:val="nil"/>
+              <w:left w:val="nil"/>
+              <w:bottom w:val="nil"/>
+              <w:right w:val="nil"/>
+            </w:tcBorders>
+            <w:shd w:val="clear" w:color="auto" w:fill="auto"/>
+            <w:noWrap/>
+            <w:vAlign w:val="bottom"/>
+            <w:hideMark/>
+          </w:tcPr>
+          <w:p>
+            <w:pPr>
+              <w:spacing w:line="360" w:lineRule="auto"/>
+              <w:rPr>
+                <w:rFonts w:ascii="Times New Roman" w:hAnsi="Times New Roman" w:cs="Times New Roman"/>
+              </w:rPr>
+            </w:pPr>
+            <w:r>
+              <w:rPr>
+                <w:rFonts w:ascii="Times New Roman" w:hAnsi="Times New Roman" w:cs="Times New Roman"/>
+              </w:rPr>
+              <w:t>1</w:t>
+            </w:r>
+          </w:p>
+        </w:tc>
+        <w:tc>
+          <w:tcPr>
+            <w:tcW w:w="1152" w:type="dxa"/>
+            <w:tcBorders>
+              <w:top w:val="nil"/>
+              <w:left w:val="nil"/>
+              <w:bottom w:val="nil"/>
+              <w:right w:val="nil"/>
+            </w:tcBorders>
+            <w:shd w:val="clear" w:color="auto" w:fill="auto"/>
+            <w:noWrap/>
+            <w:vAlign w:val="center"/>
+          </w:tcPr>
+          <w:p>
+            <w:pPr>
+              <w:spacing w:line="360" w:lineRule="auto"/>
+              <w:jc w:val="right"/>
+              <w:rPr>
+                <w:rFonts w:ascii="Times New Roman" w:hAnsi="Times New Roman" w:cs="Times New Roman"/>
+              </w:rPr>
+            </w:pPr>
+            <w:r>
+              <w:rPr>
+                <w:rFonts w:ascii="Times New Roman" w:hAnsi="Times New Roman" w:cs="Times New Roman"/>
+              </w:rPr>
+              <w:t>1.695</w:t>
+            </w:r>
+          </w:p>
+        </w:tc>
+        <w:tc>
+          <w:tcPr>
+            <w:tcW w:w="1152" w:type="dxa"/>
+            <w:tcBorders>
+              <w:top w:val="nil"/>
+              <w:left w:val="nil"/>
+              <w:bottom w:val="nil"/>
+            </w:tcBorders>
+            <w:shd w:val="clear" w:color="auto" w:fill="auto"/>
+            <w:noWrap/>
+            <w:vAlign w:val="center"/>
+          </w:tcPr>
+          <w:p>
+            <w:pPr>
+              <w:spacing w:line="360" w:lineRule="auto"/>
+              <w:jc w:val="right"/>
+              <w:rPr>
+                <w:rFonts w:ascii="Times New Roman" w:hAnsi="Times New Roman" w:cs="Times New Roman"/>
+              </w:rPr>
+            </w:pPr>
+            <w:r>
+              <w:rPr>
+                <w:rFonts w:ascii="Times New Roman" w:hAnsi="Times New Roman" w:cs="Times New Roman"/>
+              </w:rPr>
+              <w:t>0.193</w:t>
+            </w:r>
+          </w:p>
+        </w:tc>
+        <w:tc>
+          <w:tcPr>
+            <w:tcW w:w="1152" w:type="dxa"/>
+            <w:tcBorders>
+              <w:top w:val="nil"/>
+              <w:bottom w:val="nil"/>
+              <w:right w:val="nil"/>
+            </w:tcBorders>
+            <w:shd w:val="clear" w:color="auto" w:fill="auto"/>
+            <w:noWrap/>
+            <w:vAlign w:val="center"/>
+          </w:tcPr>
+          <w:p>
+            <w:pPr>
+              <w:spacing w:line="360" w:lineRule="auto"/>
+              <w:jc w:val="right"/>
+              <w:rPr>
+                <w:rFonts w:ascii="Times New Roman" w:hAnsi="Times New Roman" w:cs="Times New Roman"/>
+              </w:rPr>
+            </w:pPr>
+            <w:r>
+              <w:rPr>
+                <w:rFonts w:ascii="Times New Roman" w:hAnsi="Times New Roman" w:cs="Times New Roman"/>
+              </w:rPr>
+              <w:t>1.571</w:t>
+            </w:r>
+          </w:p>
+        </w:tc>
+        <w:tc>
+          <w:tcPr>
+            <w:tcW w:w="1152" w:type="dxa"/>
+            <w:tcBorders>
+              <w:top w:val="nil"/>
+              <w:left w:val="nil"/>
+              <w:bottom w:val="nil"/>
+              <w:right w:val="nil"/>
+            </w:tcBorders>
+            <w:shd w:val="clear" w:color="auto" w:fill="auto"/>
+            <w:noWrap/>
+            <w:vAlign w:val="center"/>
+          </w:tcPr>
+          <w:p>
+            <w:pPr>
+              <w:spacing w:line="360" w:lineRule="auto"/>
+              <w:jc w:val="right"/>
+              <w:rPr>
+                <w:rFonts w:ascii="Times New Roman" w:hAnsi="Times New Roman" w:cs="Times New Roman"/>
+              </w:rPr>
+            </w:pPr>
+            <w:r>
+              <w:rPr>
+                <w:rFonts w:ascii="Times New Roman" w:hAnsi="Times New Roman" w:cs="Times New Roman"/>
+              </w:rPr>
+              <w:t>0.210</w:t>
+            </w:r>
+          </w:p>
+        </w:tc>
+        <w:tc>
+          <w:tcPr>
+            <w:tcW w:w="1152" w:type="dxa"/>
+            <w:tcBorders>
+              <w:top w:val="nil"/>
+              <w:left w:val="nil"/>
+              <w:bottom w:val="nil"/>
+              <w:right w:val="nil"/>
+            </w:tcBorders>
+            <w:vAlign w:val="center"/>
+          </w:tcPr>
+          <w:p>
+            <w:pPr>
+              <w:spacing w:line="360" w:lineRule="auto"/>
+              <w:jc w:val="right"/>
+              <w:rPr>
+                <w:rFonts w:ascii="Times New Roman" w:hAnsi="Times New Roman" w:cs="Times New Roman"/>
+              </w:rPr>
+            </w:pPr>
+            <w:r>
+              <w:rPr>
+                <w:rFonts w:ascii="Times New Roman" w:hAnsi="Times New Roman" w:cs="Times New Roman"/>
+              </w:rPr>
+              <w:t>0.419</w:t>
+            </w:r>
+          </w:p>
+        </w:tc>
+        <w:tc>
+          <w:tcPr>
+            <w:tcW w:w="1152" w:type="dxa"/>
+            <w:tcBorders>
+              <w:top w:val="nil"/>
+              <w:left w:val="nil"/>
+              <w:bottom w:val="nil"/>
+              <w:right w:val="nil"/>
+            </w:tcBorders>
+            <w:vAlign w:val="center"/>
+          </w:tcPr>
+          <w:p>
+            <w:pPr>
+              <w:spacing w:line="360" w:lineRule="auto"/>
+              <w:jc w:val="right"/>
+              <w:rPr>
+                <w:rFonts w:ascii="Times New Roman" w:hAnsi="Times New Roman" w:cs="Times New Roman"/>
+              </w:rPr>
+            </w:pPr>
+            <w:r>
+              <w:rPr>
+                <w:rFonts w:ascii="Times New Roman" w:hAnsi="Times New Roman" w:cs="Times New Roman"/>
+              </w:rPr>
+              <w:t>0.518</w:t>
+            </w:r>
+          </w:p>
+        </w:tc>
+        <w:tc>
+          <w:tcPr>
+            <w:tcW w:w="1152" w:type="dxa"/>
+            <w:tcBorders>
+              <w:top w:val="nil"/>
+              <w:left w:val="nil"/>
+              <w:bottom w:val="nil"/>
+              <w:right w:val="nil"/>
+            </w:tcBorders>
+            <w:vAlign w:val="center"/>
+          </w:tcPr>
+          <w:p>
+            <w:pPr>
+              <w:spacing w:line="360" w:lineRule="auto"/>
+              <w:jc w:val="right"/>
+              <w:rPr>
+                <w:rFonts w:ascii="Times New Roman" w:hAnsi="Times New Roman" w:cs="Times New Roman"/>
+              </w:rPr>
+            </w:pPr>
+            <w:r>
+              <w:rPr>
+                <w:rFonts w:ascii="Times New Roman" w:hAnsi="Times New Roman" w:cs="Times New Roman"/>
+              </w:rPr>
+              <w:t>5.122</w:t>
+            </w:r>
+          </w:p>
+        </w:tc>
+        <w:tc>
+          <w:tcPr>
+            <w:tcW w:w="1152" w:type="dxa"/>
+            <w:tcBorders>
+              <w:top w:val="nil"/>
+              <w:left w:val="nil"/>
+              <w:bottom w:val="nil"/>
+              <w:right w:val="nil"/>
+            </w:tcBorders>
+            <w:vAlign w:val="center"/>
+          </w:tcPr>
+          <w:p>
+            <w:pPr>
+              <w:spacing w:line="360" w:lineRule="auto"/>
+              <w:jc w:val="right"/>
+              <w:rPr>
+                <w:rFonts w:ascii="Times New Roman" w:hAnsi="Times New Roman" w:cs="Times New Roman"/>
+                <w:b/>
+                <w:bCs/>
+              </w:rPr>
+            </w:pPr>
+            <w:r>
+              <w:rPr>
+                <w:rFonts w:ascii="Times New Roman" w:hAnsi="Times New Roman" w:cs="Times New Roman"/>
+                <w:b/>
+                <w:bCs/>
+              </w:rPr>
+              <w:t>0.024</w:t>
+            </w:r>
+          </w:p>
+        </w:tc>
+      </w:tr>
+      <w:tr>
+        <w:trPr>
+          <w:trHeight w:val="320"/>
+        </w:trPr>
+        <w:tc>
+          <w:tcPr>
+            <w:tcW w:w="2403" w:type="dxa"/>
+            <w:tcBorders>
+              <w:top w:val="nil"/>
+              <w:left w:val="nil"/>
+              <w:right w:val="nil"/>
+            </w:tcBorders>
+            <w:shd w:val="clear" w:color="auto" w:fill="auto"/>
+            <w:noWrap/>
+            <w:vAlign w:val="bottom"/>
+            <w:hideMark/>
+          </w:tcPr>
+          <w:p>
+            <w:pPr>
+              <w:spacing w:line="360" w:lineRule="auto"/>
+              <w:rPr>
+                <w:rFonts w:ascii="Times New Roman" w:hAnsi="Times New Roman" w:cs="Times New Roman"/>
+              </w:rPr>
+            </w:pPr>
+            <w:r>
+              <w:rPr>
+                <w:rFonts w:ascii="Times New Roman" w:hAnsi="Times New Roman" w:cs="Times New Roman"/>
+              </w:rPr>
+              <w:t xml:space="preserve">Canopy </w:t>
+            </w:r>
+            <w:r>
+              <w:rPr>
+                <w:rFonts w:ascii="Times New Roman" w:hAnsi="Times New Roman" w:cs="Times New Roman"/>
+              </w:rPr>
+              <w:t>status</w:t>
+            </w:r>
+            <w:r>
+              <w:rPr>
+                <w:rFonts w:ascii="Times New Roman" w:hAnsi="Times New Roman" w:cs="Times New Roman"/>
+              </w:rPr>
+              <w:t xml:space="preserve"> (C)</w:t>
+            </w:r>
+          </w:p>
+        </w:tc>
+        <w:tc>
+          <w:tcPr>
+            <w:tcW w:w="438" w:type="dxa"/>
+            <w:tcBorders>
+              <w:top w:val="nil"/>
+              <w:left w:val="nil"/>
+              <w:right w:val="nil"/>
+            </w:tcBorders>
+            <w:shd w:val="clear" w:color="auto" w:fill="auto"/>
+            <w:noWrap/>
+            <w:vAlign w:val="bottom"/>
+            <w:hideMark/>
+          </w:tcPr>
+          <w:p>
+            <w:pPr>
+              <w:spacing w:line="360" w:lineRule="auto"/>
+              <w:rPr>
+                <w:rFonts w:ascii="Times New Roman" w:hAnsi="Times New Roman" w:cs="Times New Roman"/>
+              </w:rPr>
+            </w:pPr>
+            <w:r>
+              <w:rPr>
+                <w:rFonts w:ascii="Times New Roman" w:hAnsi="Times New Roman" w:cs="Times New Roman"/>
+              </w:rPr>
+              <w:t>1</w:t>
+            </w:r>
+          </w:p>
+        </w:tc>
+        <w:tc>
+          <w:tcPr>
+            <w:tcW w:w="1152" w:type="dxa"/>
+            <w:tcBorders>
+              <w:top w:val="nil"/>
+              <w:left w:val="nil"/>
+              <w:right w:val="nil"/>
+            </w:tcBorders>
+            <w:shd w:val="clear" w:color="auto" w:fill="auto"/>
+            <w:noWrap/>
+            <w:vAlign w:val="center"/>
+          </w:tcPr>
+          <w:p>
+            <w:pPr>
+              <w:spacing w:line="360" w:lineRule="auto"/>
+              <w:jc w:val="right"/>
+              <w:rPr>
+                <w:rFonts w:ascii="Times New Roman" w:hAnsi="Times New Roman" w:cs="Times New Roman"/>
+              </w:rPr>
+            </w:pPr>
+            <w:r>
+              <w:rPr>
+                <w:rFonts w:ascii="Times New Roman" w:hAnsi="Times New Roman" w:cs="Times New Roman"/>
+              </w:rPr>
+              <w:t>70.151</w:t>
+            </w:r>
+          </w:p>
+        </w:tc>
+        <w:tc>
+          <w:tcPr>
+            <w:tcW w:w="1152" w:type="dxa"/>
+            <w:tcBorders>
+              <w:top w:val="nil"/>
+              <w:left w:val="nil"/>
+            </w:tcBorders>
+            <w:shd w:val="clear" w:color="auto" w:fill="auto"/>
+            <w:noWrap/>
+            <w:vAlign w:val="center"/>
+          </w:tcPr>
+          <w:p>
+            <w:pPr>
+              <w:spacing w:line="360" w:lineRule="auto"/>
+              <w:jc w:val="right"/>
+              <w:rPr>
+                <w:rFonts w:ascii="Times New Roman" w:hAnsi="Times New Roman" w:cs="Times New Roman"/>
+                <w:b/>
+                <w:bCs/>
+              </w:rPr>
+            </w:pPr>
+            <w:r>
+              <w:rPr>
+                <w:rFonts w:ascii="Times New Roman" w:hAnsi="Times New Roman" w:cs="Times New Roman"/>
+                <w:b/>
+                <w:bCs/>
+              </w:rPr>
+              <w:t>&lt;0.001</w:t>
+            </w:r>
+          </w:p>
+        </w:tc>
+        <w:tc>
+          <w:tcPr>
+            <w:tcW w:w="1152" w:type="dxa"/>
+            <w:tcBorders>
+              <w:top w:val="nil"/>
+              <w:right w:val="nil"/>
+            </w:tcBorders>
+            <w:shd w:val="clear" w:color="auto" w:fill="auto"/>
+            <w:noWrap/>
+            <w:vAlign w:val="center"/>
+          </w:tcPr>
+          <w:p>
+            <w:pPr>
+              <w:spacing w:line="360" w:lineRule="auto"/>
+              <w:jc w:val="right"/>
+              <w:rPr>
+                <w:rFonts w:ascii="Times New Roman" w:hAnsi="Times New Roman" w:cs="Times New Roman"/>
+              </w:rPr>
+            </w:pPr>
+            <w:r>
+              <w:rPr>
+                <w:rFonts w:ascii="Times New Roman" w:hAnsi="Times New Roman" w:cs="Times New Roman"/>
+              </w:rPr>
+              <w:t>72.510</w:t>
+            </w:r>
+          </w:p>
+        </w:tc>
+        <w:tc>
+          <w:tcPr>
+            <w:tcW w:w="1152" w:type="dxa"/>
+            <w:tcBorders>
+              <w:top w:val="nil"/>
+              <w:left w:val="nil"/>
+              <w:right w:val="nil"/>
+            </w:tcBorders>
+            <w:shd w:val="clear" w:color="auto" w:fill="auto"/>
+            <w:noWrap/>
+            <w:vAlign w:val="center"/>
+          </w:tcPr>
+          <w:p>
+            <w:pPr>
+              <w:spacing w:line="360" w:lineRule="auto"/>
+              <w:jc w:val="right"/>
+              <w:rPr>
+                <w:rFonts w:ascii="Times New Roman" w:hAnsi="Times New Roman" w:cs="Times New Roman"/>
+                <w:b/>
+                <w:bCs/>
+              </w:rPr>
+            </w:pPr>
+            <w:r>
+              <w:rPr>
+                <w:rFonts w:ascii="Times New Roman" w:hAnsi="Times New Roman" w:cs="Times New Roman"/>
+                <w:b/>
+                <w:bCs/>
+              </w:rPr>
+              <w:t>&lt;0.001</w:t>
+            </w:r>
+          </w:p>
+        </w:tc>
+        <w:tc>
+          <w:tcPr>
+            <w:tcW w:w="1152" w:type="dxa"/>
+            <w:tcBorders>
+              <w:top w:val="nil"/>
+              <w:left w:val="nil"/>
+              <w:right w:val="nil"/>
+            </w:tcBorders>
+            <w:vAlign w:val="center"/>
+          </w:tcPr>
+          <w:p>
+            <w:pPr>
+              <w:spacing w:line="360" w:lineRule="auto"/>
+              <w:jc w:val="right"/>
+              <w:rPr>
+                <w:rFonts w:ascii="Times New Roman" w:hAnsi="Times New Roman" w:cs="Times New Roman"/>
+              </w:rPr>
+            </w:pPr>
+            <w:r>
+              <w:rPr>
+                <w:rFonts w:ascii="Times New Roman" w:hAnsi="Times New Roman" w:cs="Times New Roman"/>
+              </w:rPr>
+              <w:t>38.321</w:t>
+            </w:r>
+          </w:p>
+        </w:tc>
+        <w:tc>
+          <w:tcPr>
+            <w:tcW w:w="1152" w:type="dxa"/>
+            <w:tcBorders>
+              <w:top w:val="nil"/>
+              <w:left w:val="nil"/>
+              <w:right w:val="nil"/>
+            </w:tcBorders>
+            <w:vAlign w:val="center"/>
+          </w:tcPr>
+          <w:p>
+            <w:pPr>
+              <w:spacing w:line="360" w:lineRule="auto"/>
+              <w:jc w:val="right"/>
+              <w:rPr>
+                <w:rFonts w:ascii="Times New Roman" w:hAnsi="Times New Roman" w:cs="Times New Roman"/>
+                <w:b/>
+                <w:bCs/>
+              </w:rPr>
+            </w:pPr>
+            <w:r>
+              <w:rPr>
+                <w:rFonts w:ascii="Times New Roman" w:hAnsi="Times New Roman" w:cs="Times New Roman"/>
+                <w:b/>
+                <w:bCs/>
+              </w:rPr>
+              <w:t>&lt;0.001</w:t>
+            </w:r>
+          </w:p>
+        </w:tc>
+        <w:tc>
+          <w:tcPr>
+            <w:tcW w:w="1152" w:type="dxa"/>
+            <w:tcBorders>
+              <w:top w:val="nil"/>
+              <w:left w:val="nil"/>
+              <w:right w:val="nil"/>
+            </w:tcBorders>
+            <w:vAlign w:val="center"/>
+          </w:tcPr>
+          <w:p>
+            <w:pPr>
+              <w:spacing w:line="360" w:lineRule="auto"/>
+              <w:jc w:val="right"/>
+              <w:rPr>
+                <w:rFonts w:ascii="Times New Roman" w:hAnsi="Times New Roman" w:cs="Times New Roman"/>
+              </w:rPr>
+            </w:pPr>
+            <w:r>
+              <w:rPr>
+                <w:rFonts w:ascii="Times New Roman" w:hAnsi="Times New Roman" w:cs="Times New Roman"/>
+              </w:rPr>
+              <w:t>0.749</w:t>
+            </w:r>
+          </w:p>
+        </w:tc>
+        <w:tc>
+          <w:tcPr>
+            <w:tcW w:w="1152" w:type="dxa"/>
+            <w:tcBorders>
+              <w:top w:val="nil"/>
+              <w:left w:val="nil"/>
+              <w:right w:val="nil"/>
+            </w:tcBorders>
+            <w:vAlign w:val="center"/>
+          </w:tcPr>
+          <w:p>
+            <w:pPr>
+              <w:spacing w:line="360" w:lineRule="auto"/>
+              <w:jc w:val="right"/>
+              <w:rPr>
+                <w:rFonts w:ascii="Times New Roman" w:hAnsi="Times New Roman" w:cs="Times New Roman"/>
+              </w:rPr>
+            </w:pPr>
+            <w:r>
+              <w:rPr>
+                <w:rFonts w:ascii="Times New Roman" w:hAnsi="Times New Roman" w:cs="Times New Roman"/>
+              </w:rPr>
+              <w:t>0.388</w:t>
+            </w:r>
+          </w:p>
+        </w:tc>
+      </w:tr>
+      <w:tr>
+        <w:trPr>
+          <w:trHeight w:val="320"/>
+        </w:trPr>
+        <w:tc>
+          <w:tcPr>
+            <w:tcW w:w="2403" w:type="dxa"/>
+            <w:tcBorders>
+              <w:top w:val="nil"/>
+              <w:left w:val="nil"/>
+              <w:bottom w:val="single" w:sz="4" w:space="0" w:color="auto"/>
+              <w:right w:val="nil"/>
+            </w:tcBorders>
+            <w:shd w:val="clear" w:color="auto" w:fill="auto"/>
+            <w:noWrap/>
+            <w:vAlign w:val="bottom"/>
+            <w:hideMark/>
+          </w:tcPr>
+          <w:p>
+            <w:pPr>
+              <w:spacing w:line="360" w:lineRule="auto"/>
+              <w:rPr>
+                <w:rFonts w:ascii="Times New Roman" w:hAnsi="Times New Roman" w:cs="Times New Roman"/>
+              </w:rPr>
+            </w:pPr>
+            <w:r>
+              <w:rPr>
+                <w:rFonts w:ascii="Times New Roman" w:hAnsi="Times New Roman" w:cs="Times New Roman"/>
+              </w:rPr>
+              <w:t>W*C</w:t>
+            </w:r>
+          </w:p>
+        </w:tc>
+        <w:tc>
+          <w:tcPr>
+            <w:tcW w:w="438" w:type="dxa"/>
+            <w:tcBorders>
+              <w:top w:val="nil"/>
+              <w:left w:val="nil"/>
+              <w:bottom w:val="single" w:sz="4" w:space="0" w:color="auto"/>
+              <w:right w:val="nil"/>
+            </w:tcBorders>
+            <w:shd w:val="clear" w:color="auto" w:fill="auto"/>
+            <w:noWrap/>
+            <w:vAlign w:val="bottom"/>
+            <w:hideMark/>
+          </w:tcPr>
+          <w:p>
+            <w:pPr>
+              <w:spacing w:line="360" w:lineRule="auto"/>
+              <w:rPr>
+                <w:rFonts w:ascii="Times New Roman" w:hAnsi="Times New Roman" w:cs="Times New Roman"/>
+              </w:rPr>
+            </w:pPr>
+            <w:r>
+              <w:rPr>
+                <w:rFonts w:ascii="Times New Roman" w:hAnsi="Times New Roman" w:cs="Times New Roman"/>
+              </w:rPr>
+              <w:t>1</w:t>
+            </w:r>
+          </w:p>
+        </w:tc>
+        <w:tc>
+          <w:tcPr>
+            <w:tcW w:w="1152" w:type="dxa"/>
+            <w:tcBorders>
+              <w:top w:val="nil"/>
+              <w:left w:val="nil"/>
+              <w:bottom w:val="single" w:sz="4" w:space="0" w:color="auto"/>
+              <w:right w:val="nil"/>
+            </w:tcBorders>
+            <w:shd w:val="clear" w:color="auto" w:fill="auto"/>
+            <w:noWrap/>
+            <w:vAlign w:val="center"/>
+          </w:tcPr>
+          <w:p>
+            <w:pPr>
+              <w:spacing w:line="360" w:lineRule="auto"/>
+              <w:jc w:val="right"/>
+              <w:rPr>
+                <w:rFonts w:ascii="Times New Roman" w:hAnsi="Times New Roman" w:cs="Times New Roman"/>
+              </w:rPr>
+            </w:pPr>
+            <w:r>
+              <w:rPr>
+                <w:rFonts w:ascii="Times New Roman" w:hAnsi="Times New Roman" w:cs="Times New Roman"/>
+              </w:rPr>
+              <w:t>1.974</w:t>
+            </w:r>
+          </w:p>
+        </w:tc>
+        <w:tc>
+          <w:tcPr>
+            <w:tcW w:w="1152" w:type="dxa"/>
+            <w:tcBorders>
+              <w:top w:val="nil"/>
+              <w:left w:val="nil"/>
+              <w:bottom w:val="single" w:sz="4" w:space="0" w:color="auto"/>
+            </w:tcBorders>
+            <w:shd w:val="clear" w:color="auto" w:fill="auto"/>
+            <w:noWrap/>
+            <w:vAlign w:val="center"/>
+          </w:tcPr>
+          <w:p>
+            <w:pPr>
+              <w:spacing w:line="360" w:lineRule="auto"/>
+              <w:jc w:val="right"/>
+              <w:rPr>
+                <w:rFonts w:ascii="Times New Roman" w:hAnsi="Times New Roman" w:cs="Times New Roman"/>
+              </w:rPr>
+            </w:pPr>
+            <w:r>
+              <w:rPr>
+                <w:rFonts w:ascii="Times New Roman" w:hAnsi="Times New Roman" w:cs="Times New Roman"/>
+              </w:rPr>
+              <w:t>0.160</w:t>
+            </w:r>
+          </w:p>
+        </w:tc>
+        <w:tc>
+          <w:tcPr>
+            <w:tcW w:w="1152" w:type="dxa"/>
+            <w:tcBorders>
+              <w:top w:val="nil"/>
+              <w:bottom w:val="single" w:sz="4" w:space="0" w:color="auto"/>
+              <w:right w:val="nil"/>
+            </w:tcBorders>
+            <w:shd w:val="clear" w:color="auto" w:fill="auto"/>
+            <w:noWrap/>
+            <w:vAlign w:val="center"/>
+          </w:tcPr>
+          <w:p>
+            <w:pPr>
+              <w:spacing w:line="360" w:lineRule="auto"/>
+              <w:jc w:val="right"/>
+              <w:rPr>
+                <w:rFonts w:ascii="Times New Roman" w:hAnsi="Times New Roman" w:cs="Times New Roman"/>
+              </w:rPr>
+            </w:pPr>
+            <w:r>
+              <w:rPr>
+                <w:rFonts w:ascii="Times New Roman" w:hAnsi="Times New Roman" w:cs="Times New Roman"/>
+              </w:rPr>
+              <w:t>1.422</w:t>
+            </w:r>
+          </w:p>
+        </w:tc>
+        <w:tc>
+          <w:tcPr>
+            <w:tcW w:w="1152" w:type="dxa"/>
+            <w:tcBorders>
+              <w:top w:val="nil"/>
+              <w:left w:val="nil"/>
+              <w:bottom w:val="single" w:sz="4" w:space="0" w:color="auto"/>
+              <w:right w:val="nil"/>
+            </w:tcBorders>
+            <w:shd w:val="clear" w:color="auto" w:fill="auto"/>
+            <w:noWrap/>
+            <w:vAlign w:val="center"/>
+          </w:tcPr>
+          <w:p>
+            <w:pPr>
+              <w:spacing w:line="360" w:lineRule="auto"/>
+              <w:jc w:val="right"/>
+              <w:rPr>
+                <w:rFonts w:ascii="Times New Roman" w:hAnsi="Times New Roman" w:cs="Times New Roman"/>
+              </w:rPr>
+            </w:pPr>
+            <w:r>
+              <w:rPr>
+                <w:rFonts w:ascii="Times New Roman" w:hAnsi="Times New Roman" w:cs="Times New Roman"/>
+              </w:rPr>
+              <w:t>0.233</w:t>
+            </w:r>
+          </w:p>
+        </w:tc>
+        <w:tc>
+          <w:tcPr>
+            <w:tcW w:w="1152" w:type="dxa"/>
+            <w:tcBorders>
+              <w:top w:val="nil"/>
+              <w:left w:val="nil"/>
+              <w:bottom w:val="single" w:sz="4" w:space="0" w:color="auto"/>
+              <w:right w:val="nil"/>
+            </w:tcBorders>
+            <w:vAlign w:val="center"/>
+          </w:tcPr>
+          <w:p>
+            <w:pPr>
+              <w:spacing w:line="360" w:lineRule="auto"/>
+              <w:jc w:val="right"/>
+              <w:rPr>
+                <w:rFonts w:ascii="Times New Roman" w:hAnsi="Times New Roman" w:cs="Times New Roman"/>
+              </w:rPr>
+            </w:pPr>
+            <w:r>
+              <w:rPr>
+                <w:rFonts w:ascii="Times New Roman" w:hAnsi="Times New Roman" w:cs="Times New Roman"/>
+              </w:rPr>
+              <w:t>0.781</w:t>
+            </w:r>
+          </w:p>
+        </w:tc>
+        <w:tc>
+          <w:tcPr>
+            <w:tcW w:w="1152" w:type="dxa"/>
+            <w:tcBorders>
+              <w:top w:val="nil"/>
+              <w:left w:val="nil"/>
+              <w:bottom w:val="single" w:sz="4" w:space="0" w:color="auto"/>
+              <w:right w:val="nil"/>
+            </w:tcBorders>
+            <w:vAlign w:val="center"/>
+          </w:tcPr>
+          <w:p>
+            <w:pPr>
+              <w:spacing w:line="360" w:lineRule="auto"/>
+              <w:jc w:val="right"/>
+              <w:rPr>
+                <w:rFonts w:ascii="Times New Roman" w:hAnsi="Times New Roman" w:cs="Times New Roman"/>
+              </w:rPr>
+            </w:pPr>
+            <w:r>
+              <w:rPr>
+                <w:rFonts w:ascii="Times New Roman" w:hAnsi="Times New Roman" w:cs="Times New Roman"/>
+              </w:rPr>
+              <w:t>0.377</w:t>
+            </w:r>
+          </w:p>
+        </w:tc>
+        <w:tc>
+          <w:tcPr>
+            <w:tcW w:w="1152" w:type="dxa"/>
+            <w:tcBorders>
+              <w:top w:val="nil"/>
+              <w:left w:val="nil"/>
+              <w:bottom w:val="single" w:sz="4" w:space="0" w:color="auto"/>
+              <w:right w:val="nil"/>
+            </w:tcBorders>
+            <w:vAlign w:val="center"/>
+          </w:tcPr>
+          <w:p>
+            <w:pPr>
+              <w:spacing w:line="360" w:lineRule="auto"/>
+              <w:jc w:val="right"/>
+              <w:rPr>
+                <w:rFonts w:ascii="Times New Roman" w:hAnsi="Times New Roman" w:cs="Times New Roman"/>
+              </w:rPr>
+            </w:pPr>
+            <w:r>
+              <w:rPr>
+                <w:rFonts w:ascii="Times New Roman" w:hAnsi="Times New Roman" w:cs="Times New Roman"/>
+              </w:rPr>
+              <w:t>0.026</w:t>
+            </w:r>
+          </w:p>
+        </w:tc>
+        <w:tc>
+          <w:tcPr>
+            <w:tcW w:w="1152" w:type="dxa"/>
+            <w:tcBorders>
+              <w:top w:val="nil"/>
+              <w:left w:val="nil"/>
+              <w:bottom w:val="single" w:sz="4" w:space="0" w:color="auto"/>
+              <w:right w:val="nil"/>
+            </w:tcBorders>
+            <w:vAlign w:val="center"/>
+          </w:tcPr>
+          <w:p>
+            <w:pPr>
+              <w:spacing w:line="360" w:lineRule="auto"/>
+              <w:jc w:val="right"/>
+              <w:rPr>
+                <w:rFonts w:ascii="Times New Roman" w:hAnsi="Times New Roman" w:cs="Times New Roman"/>
+              </w:rPr>
+            </w:pPr>
+            <w:r>
+              <w:rPr>
+                <w:rFonts w:ascii="Times New Roman" w:hAnsi="Times New Roman" w:cs="Times New Roman"/>
+              </w:rPr>
+              <w:t>0.872</w:t>
+            </w:r>
+          </w:p>
+        </w:tc>
+      </w:tr>
+    </w:tbl>
+    <w:p>
+      <w:pPr>
+        <w:spacing w:line="360" w:lineRule="auto"/>
+        <w:rPr>
+          <w:rFonts w:ascii="Times New Roman" w:hAnsi="Times New Roman" w:cs="Times New Roman"/>
+        </w:rPr>
+      </w:pPr>
+    </w:p>
+    <w:p>
+      <w:pPr>
+        <w:spacing w:line="360" w:lineRule="auto"/>
+        <w:rPr>
+          <w:rFonts w:ascii="Times New Roman" w:hAnsi="Times New Roman" w:cs="Times New Roman"/>
+        </w:rPr>
+      </w:pPr>
+      <w:r>
+        <w:rPr>
+          <w:rFonts w:ascii="Times New Roman" w:hAnsi="Times New Roman" w:cs="Times New Roman"/>
+          <w:vertAlign w:val="superscript"/>
+        </w:rPr>
+        <w:t>*</w:t>
+      </w:r>
+      <w:r>
+        <w:rPr>
+          <w:rFonts w:ascii="Times New Roman" w:hAnsi="Times New Roman" w:cs="Times New Roman"/>
+        </w:rPr>
+        <w:t xml:space="preserve">Significance determined using Type II Wald </w:t>
+      </w:r>
+      <w:r>
+        <w:rPr>
+          <w:rFonts w:ascii="Times New Roman" w:hAnsi="Times New Roman" w:cs="Times New Roman"/>
+          <w:lang w:val="el-GR"/>
+        </w:rPr>
+        <w:t>χ</w:t>
+      </w:r>
+      <w:r>
+        <w:rPr>
+          <w:rFonts w:ascii="Times New Roman" w:hAnsi="Times New Roman" w:cs="Times New Roman"/>
+        </w:rPr>
+        <w:t>2 tests (</w:t>
+      </w:r>
+      <w:r>
+        <w:rPr>
+          <w:rFonts w:ascii="Times New Roman" w:hAnsi="Times New Roman" w:cs="Times New Roman"/>
+          <w:lang w:val="el-GR"/>
+        </w:rPr>
+        <w:t>α</w:t>
+      </w:r>
+      <w:r>
+        <w:rPr>
+          <w:rFonts w:ascii="Times New Roman" w:hAnsi="Times New Roman" w:cs="Times New Roman"/>
+        </w:rPr>
+        <w:t xml:space="preserve">=0.05). </w:t>
+      </w:r>
+      <w:r>
+        <w:rPr>
+          <w:rFonts w:ascii="Times New Roman" w:hAnsi="Times New Roman" w:cs="Times New Roman"/>
+          <w:i/>
+          <w:iCs/>
+        </w:rPr>
+        <w:t>P</w:t>
+      </w:r>
+      <w:r>
+        <w:rPr>
+          <w:rFonts w:ascii="Times New Roman" w:hAnsi="Times New Roman" w:cs="Times New Roman"/>
+        </w:rPr>
+        <w:t>-values less than 0.05 are in bold.</w:t>
+      </w:r>
+    </w:p>
+    <w:p>
+      <w:pPr>
+        <w:spacing w:line="360" w:lineRule="auto"/>
+        <w:rPr>
+          <w:rFonts w:ascii="Times New Roman" w:hAnsi="Times New Roman" w:cs="Times New Roman"/>
+          <w:b/>
+          <w:bCs/>
+        </w:rPr>
+        <w:sectPr>
+          <w:pgSz w:w="15840" w:h="12240" w:orient="landscape"/>
+          <w:pgMar w:top="1440" w:right="1440" w:bottom="1440" w:left="1440" w:header="720" w:footer="720" w:gutter="0"/>
+          <w:cols w:space="720"/>
+          <w:docGrid w:linePitch="360"/>
+        </w:sectPr>
+      </w:pPr>
+    </w:p>
+    <w:p>
+      <w:pPr>
+        <w:spacing w:line="360" w:lineRule="auto"/>
+        <w:rPr>
+          <w:rFonts w:ascii="Times New Roman" w:hAnsi="Times New Roman" w:cs="Times New Roman"/>
+          <w:b/>
+          <w:bCs/>
+        </w:rPr>
+      </w:pPr>
+      <w:r>
+        <w:rPr>
+          <w:rFonts w:ascii="Times New Roman" w:hAnsi="Times New Roman" w:cs="Times New Roman"/>
+          <w:b/>
+          <w:bCs/>
+        </w:rPr>
+        <w:lastRenderedPageBreak/>
+        <w:t>Figure 1</w:t>
+      </w:r>
+    </w:p>
+    <w:p>
+      <w:pPr>
+        <w:spacing w:line="360" w:lineRule="auto"/>
+        <w:rPr>
+          <w:rFonts w:ascii="Times New Roman" w:hAnsi="Times New Roman" w:cs="Times New Roman"/>
+          <w:b/>
+          <w:bCs/>
+        </w:rPr>
+      </w:pPr>
+      <w:r>
+        <w:rPr>
+          <w:rFonts w:ascii="Times New Roman" w:hAnsi="Times New Roman" w:cs="Times New Roman"/>
+          <w:b/>
+          <w:bCs/>
+          <w:noProof/>
+        </w:rPr>
+        <w:drawing>
+          <wp:inline distT="0" distB="0" distL="0" distR="0" wp14:anchorId="504E38ED" wp14:editId="7CE75EBB">
+            <wp:extent cx="5943600" cy="2476500"/>
+            <wp:effectExtent l="0" t="0" r="0" b="0"/>
+            <wp:docPr id="1167679842" name="Picture 6" descr="A graph of different sizes of plants&#10;&#10;Description automatically generated with medium confidence"/>
+            <wp:cNvGraphicFramePr>
+              <a:graphicFrameLocks xmlns:a="http://schemas.openxmlformats.org/drawingml/2006/main" noChangeAspect="1"/>
+            </wp:cNvGraphicFramePr>
+            <a:graphic xmlns:a="http://schemas.openxmlformats.org/drawingml/2006/main">
+              <a:graphicData uri="http://schemas.openxmlformats.org/drawingml/2006/picture">
+                <pic:pic xmlns:pic="http://schemas.openxmlformats.org/drawingml/2006/picture">
+                  <pic:nvPicPr>
+                    <pic:cNvPr id="1167679842" name="Picture 6" descr="A graph of different sizes of plants&#10;&#10;Description automatically generated with medium confidence"/>
+                    <pic:cNvPicPr/>
+                  </pic:nvPicPr>
+                  <pic:blipFill>
+                    <a:blip r:embed="rId6" cstate="print">
+                      <a:extLst>
+                        <a:ext uri="{28A0092B-C50C-407E-A947-70E740481C1C}">
+                          <a14:useLocalDpi xmlns:a14="http://schemas.microsoft.com/office/drawing/2010/main" val="0"/>
+                        </a:ext>
+                      </a:extLst>
+                    </a:blip>
+                    <a:stretch>
+                      <a:fillRect/>
+                    </a:stretch>
+                  </pic:blipFill>
+                  <pic:spPr>
+                    <a:xfrm>
+                      <a:off x="0" y="0"/>
+                      <a:ext cx="5943600" cy="2476500"/>
+                    </a:xfrm>
+                    <a:prstGeom prst="rect">
+                      <a:avLst/>
+                    </a:prstGeom>
+                  </pic:spPr>
+                </pic:pic>
+              </a:graphicData>
+            </a:graphic>
+          </wp:inline>
+        </w:drawing>
+      </w:r>
+    </w:p>
+    <w:p>
+      <w:pPr>
+        <w:spacing w:line="360" w:lineRule="auto"/>
+        <w:rPr>
+          <w:rFonts w:ascii="Times New Roman" w:hAnsi="Times New Roman" w:cs="Times New Roman"/>
+        </w:rPr>
+      </w:pPr>
+      <w:r>
+        <w:rPr>
+          <w:rFonts w:ascii="Times New Roman" w:hAnsi="Times New Roman" w:cs="Times New Roman"/>
+          <w:b/>
+          <w:bCs/>
+        </w:rPr>
+        <w:t>Figure 1</w:t>
+      </w:r>
+      <w:r>
+        <w:rPr>
+          <w:rFonts w:ascii="Times New Roman" w:hAnsi="Times New Roman" w:cs="Times New Roman"/>
+        </w:rPr>
+        <w:t xml:space="preserve"> </w:t>
+      </w:r>
+      <w:r>
+        <w:rPr>
+          <w:rFonts w:ascii="Times New Roman" w:hAnsi="Times New Roman" w:cs="Times New Roman"/>
+        </w:rPr>
+        <w:t xml:space="preserve">Effects of </w:t>
+      </w:r>
+      <w:r>
+        <w:rPr>
+          <w:rFonts w:ascii="Times New Roman" w:hAnsi="Times New Roman" w:cs="Times New Roman"/>
+          <w:i/>
+          <w:iCs/>
+        </w:rPr>
+        <w:t>Alliaria</w:t>
+      </w:r>
+      <w:r>
+        <w:rPr>
+          <w:rFonts w:ascii="Times New Roman" w:hAnsi="Times New Roman" w:cs="Times New Roman"/>
+        </w:rPr>
+        <w:t xml:space="preserve"> treatment and canopy </w:t>
+      </w:r>
+      <w:r>
+        <w:rPr>
+          <w:rFonts w:ascii="Times New Roman" w:hAnsi="Times New Roman" w:cs="Times New Roman"/>
+        </w:rPr>
+        <w:t xml:space="preserve">status </w:t>
+      </w:r>
+      <w:r>
+        <w:rPr>
+          <w:rFonts w:ascii="Times New Roman" w:hAnsi="Times New Roman" w:cs="Times New Roman"/>
+        </w:rPr>
+        <w:t>on</w:t>
+      </w:r>
+      <w:r>
+        <w:rPr>
+          <w:rFonts w:ascii="Times New Roman" w:hAnsi="Times New Roman" w:cs="Times New Roman"/>
+        </w:rPr>
+        <w:t xml:space="preserve"> plot-level</w:t>
+      </w:r>
+      <w:r>
+        <w:rPr>
+          <w:rFonts w:ascii="Times New Roman" w:hAnsi="Times New Roman" w:cs="Times New Roman"/>
+        </w:rPr>
+        <w:t xml:space="preserve"> soil nitrogen availability (a) and soil phosphorus availability (b). </w:t>
+      </w:r>
+      <w:r>
+        <w:rPr>
+          <w:rFonts w:ascii="Times New Roman" w:hAnsi="Times New Roman" w:cs="Times New Roman"/>
+          <w:i/>
+          <w:iCs/>
+        </w:rPr>
+        <w:t>Alliaria</w:t>
+      </w:r>
+      <w:r>
+        <w:rPr>
+          <w:rFonts w:ascii="Times New Roman" w:hAnsi="Times New Roman" w:cs="Times New Roman"/>
+        </w:rPr>
+        <w:t xml:space="preserve"> treatment is represented on the x-axis</w:t>
+      </w:r>
+      <w:r>
+        <w:rPr>
+          <w:rFonts w:ascii="Times New Roman" w:hAnsi="Times New Roman" w:cs="Times New Roman"/>
+        </w:rPr>
+        <w:t xml:space="preserve">. Red points indicate measurements collected while the upper canopy was open while blue points indicate measurements collected while the upper canopy was closed. Larger circular points indicate the treatment mean, while error bars indicate upper and lower 95% confidence intervals. Lettering above each treatment group indicates results from post-hoc Tukey’s tests, where different letters indicate statistically different groups (Tukey: </w:t>
+      </w:r>
+      <w:r>
+        <w:rPr>
+          <w:rFonts w:ascii="Times New Roman" w:hAnsi="Times New Roman" w:cs="Times New Roman"/>
+          <w:i/>
+          <w:iCs/>
+        </w:rPr>
+        <w:t>p</w:t>
+      </w:r>
+      <w:r>
+        <w:rPr>
+          <w:rFonts w:ascii="Times New Roman" w:hAnsi="Times New Roman" w:cs="Times New Roman"/>
+        </w:rPr>
+        <w:t>&lt;0.05).</w:t>
+      </w:r>
+    </w:p>
+    <w:p>
+      <w:pPr>
+        <w:rPr>
+          <w:rFonts w:ascii="Times New Roman" w:hAnsi="Times New Roman" w:cs="Times New Roman"/>
+        </w:rPr>
+      </w:pPr>
+      <w:r>
+        <w:rPr>
+          <w:rFonts w:ascii="Times New Roman" w:hAnsi="Times New Roman" w:cs="Times New Roman"/>
+        </w:rPr>
+        <w:br w:type="page"/>
+      </w:r>
+    </w:p>
+    <w:p>
+      <w:pPr>
+        <w:spacing w:line="360" w:lineRule="auto"/>
+        <w:rPr>
+          <w:rFonts w:ascii="Times New Roman" w:hAnsi="Times New Roman" w:cs="Times New Roman"/>
+        </w:rPr>
+      </w:pPr>
+      <w:r>
+        <w:rPr>
+          <w:rFonts w:ascii="Times New Roman" w:hAnsi="Times New Roman" w:cs="Times New Roman"/>
+          <w:i/>
+          <w:iCs/>
+        </w:rPr>
+        <w:lastRenderedPageBreak/>
+        <w:t>Gas exchange</w:t>
+      </w:r>
+    </w:p>
+    <w:p>
+      <w:pPr>
+        <w:spacing w:line="360" w:lineRule="auto"/>
+        <w:rPr>
+          <w:rFonts w:ascii="Times New Roman" w:hAnsi="Times New Roman" w:cs="Times New Roman"/>
+        </w:rPr>
+      </w:pPr>
+      <w:r>
+        <w:rPr>
+          <w:rFonts w:ascii="Times New Roman" w:hAnsi="Times New Roman" w:cs="Times New Roman"/>
+        </w:rPr>
+        <w:t xml:space="preserve">Net photosynthesis decreased sharply with upper canopy closure </w:t>
+      </w:r>
+      <w:r>
+        <w:rPr>
+          <w:rFonts w:ascii="Times New Roman" w:hAnsi="Times New Roman" w:cs="Times New Roman"/>
+        </w:rPr>
+        <w:t xml:space="preserve">in </w:t>
+      </w:r>
+      <w:r>
+        <w:rPr>
+          <w:rFonts w:ascii="Times New Roman" w:hAnsi="Times New Roman" w:cs="Times New Roman"/>
+          <w:i/>
+          <w:iCs/>
+        </w:rPr>
+        <w:t>Trillium</w:t>
+      </w:r>
+      <w:r>
+        <w:rPr>
+          <w:rFonts w:ascii="Times New Roman" w:hAnsi="Times New Roman" w:cs="Times New Roman"/>
+        </w:rPr>
+        <w:t xml:space="preserve"> and </w:t>
+      </w:r>
+      <w:r>
+        <w:rPr>
+          <w:rFonts w:ascii="Times New Roman" w:hAnsi="Times New Roman" w:cs="Times New Roman"/>
+          <w:i/>
+          <w:iCs/>
+        </w:rPr>
+        <w:t>Maianthemum</w:t>
+      </w:r>
+      <w:r>
+        <w:rPr>
+          <w:rFonts w:ascii="Times New Roman" w:hAnsi="Times New Roman" w:cs="Times New Roman"/>
+        </w:rPr>
+        <w:t xml:space="preserve"> (</w:t>
+      </w:r>
+      <w:r>
+        <w:rPr>
+          <w:rFonts w:ascii="Times New Roman" w:hAnsi="Times New Roman" w:cs="Times New Roman"/>
+          <w:i/>
+          <w:iCs/>
+        </w:rPr>
+        <w:t>p</w:t>
+      </w:r>
+      <w:r>
+        <w:rPr>
+          <w:rFonts w:ascii="Times New Roman" w:hAnsi="Times New Roman" w:cs="Times New Roman"/>
+        </w:rPr>
+        <w:t>&lt;0.001 in both species; Table 2)</w:t>
+      </w:r>
+      <w:r>
+        <w:rPr>
+          <w:rFonts w:ascii="Times New Roman" w:hAnsi="Times New Roman" w:cs="Times New Roman"/>
+        </w:rPr>
+        <w:t xml:space="preserve">. An interaction between canopy status and </w:t>
+      </w:r>
+      <w:r>
+        <w:rPr>
+          <w:rFonts w:ascii="Times New Roman" w:hAnsi="Times New Roman" w:cs="Times New Roman"/>
+          <w:i/>
+          <w:iCs/>
+        </w:rPr>
+        <w:t>Alliaria</w:t>
+      </w:r>
+      <w:r>
+        <w:rPr>
+          <w:rFonts w:ascii="Times New Roman" w:hAnsi="Times New Roman" w:cs="Times New Roman"/>
+        </w:rPr>
+        <w:t xml:space="preserve"> weeding treatment (</w:t>
+      </w:r>
+      <w:r>
+        <w:rPr>
+          <w:rFonts w:ascii="Times New Roman" w:hAnsi="Times New Roman" w:cs="Times New Roman"/>
+          <w:i/>
+          <w:iCs/>
+        </w:rPr>
+        <w:t>p</w:t>
+      </w:r>
+      <w:r>
+        <w:rPr>
+          <w:rFonts w:ascii="Times New Roman" w:hAnsi="Times New Roman" w:cs="Times New Roman"/>
+        </w:rPr>
+        <w:t>&lt;0.05 in both species; Table 2)</w:t>
+      </w:r>
+      <w:r>
+        <w:rPr>
+          <w:rFonts w:ascii="Times New Roman" w:hAnsi="Times New Roman" w:cs="Times New Roman"/>
+          <w:i/>
+          <w:iCs/>
+        </w:rPr>
+        <w:t xml:space="preserve"> </w:t>
+      </w:r>
+      <w:r>
+        <w:rPr>
+          <w:rFonts w:ascii="Times New Roman" w:hAnsi="Times New Roman" w:cs="Times New Roman"/>
+        </w:rPr>
+        <w:t xml:space="preserve">indicated that the negative effect of </w:t>
+      </w:r>
+      <w:r>
+        <w:rPr>
+          <w:rFonts w:ascii="Times New Roman" w:hAnsi="Times New Roman" w:cs="Times New Roman"/>
+          <w:i/>
+          <w:iCs/>
+        </w:rPr>
+        <w:t>Alliaria</w:t>
+      </w:r>
+      <w:r>
+        <w:rPr>
+          <w:rFonts w:ascii="Times New Roman" w:hAnsi="Times New Roman" w:cs="Times New Roman"/>
+        </w:rPr>
+        <w:t xml:space="preserve"> presence on net photosynthesis was only apparent when the upper canopy was closed (Tukey: </w:t>
+      </w:r>
+      <w:r>
+        <w:rPr>
+          <w:rFonts w:ascii="Times New Roman" w:hAnsi="Times New Roman" w:cs="Times New Roman"/>
+          <w:i/>
+          <w:iCs/>
+        </w:rPr>
+        <w:t>p</w:t>
+      </w:r>
+      <w:r>
+        <w:rPr>
+          <w:rFonts w:ascii="Times New Roman" w:hAnsi="Times New Roman" w:cs="Times New Roman"/>
+        </w:rPr>
+        <w:t xml:space="preserve">&lt;0.001 in both species), as there was no effect of </w:t>
+      </w:r>
+      <w:r>
+        <w:rPr>
+          <w:rFonts w:ascii="Times New Roman" w:hAnsi="Times New Roman" w:cs="Times New Roman"/>
+          <w:i/>
+          <w:iCs/>
+        </w:rPr>
+        <w:t>Alliaria</w:t>
+      </w:r>
+      <w:r>
+        <w:rPr>
+          <w:rFonts w:ascii="Times New Roman" w:hAnsi="Times New Roman" w:cs="Times New Roman"/>
+        </w:rPr>
+        <w:t xml:space="preserve"> weeding on net photosynthesis in either species when the canopy was open (Tukey: </w:t>
+      </w:r>
+      <w:r>
+        <w:rPr>
+          <w:rFonts w:ascii="Times New Roman" w:hAnsi="Times New Roman" w:cs="Times New Roman"/>
+          <w:i/>
+          <w:iCs/>
+        </w:rPr>
+        <w:t>p</w:t>
+      </w:r>
+      <w:r>
+        <w:rPr>
+          <w:rFonts w:ascii="Times New Roman" w:hAnsi="Times New Roman" w:cs="Times New Roman"/>
+        </w:rPr>
+        <w:t>&gt;0.05 in both species).</w:t>
+      </w:r>
+      <w:r>
+        <w:rPr>
+          <w:rFonts w:ascii="Times New Roman" w:hAnsi="Times New Roman" w:cs="Times New Roman"/>
+        </w:rPr>
+        <w:t xml:space="preserve"> Net photosynthesis also generally increased with increasing soil nitrogen availability, but this pattern was only observed in </w:t>
+      </w:r>
+      <w:r>
+        <w:rPr>
+          <w:rFonts w:ascii="Times New Roman" w:hAnsi="Times New Roman" w:cs="Times New Roman"/>
+          <w:i/>
+          <w:iCs/>
+        </w:rPr>
+        <w:t>Trillium</w:t>
+      </w:r>
+      <w:r>
+        <w:rPr>
+          <w:rFonts w:ascii="Times New Roman" w:hAnsi="Times New Roman" w:cs="Times New Roman"/>
+        </w:rPr>
+        <w:t xml:space="preserve"> (</w:t>
+      </w:r>
+      <w:r>
+        <w:rPr>
+          <w:rFonts w:ascii="Times New Roman" w:hAnsi="Times New Roman" w:cs="Times New Roman"/>
+          <w:i/>
+          <w:iCs/>
+        </w:rPr>
+        <w:t>p</w:t>
+      </w:r>
+      <w:r>
+        <w:rPr>
+          <w:rFonts w:ascii="Times New Roman" w:hAnsi="Times New Roman" w:cs="Times New Roman"/>
+        </w:rPr>
+        <w:t>&lt;0.05; Table 2). Soil phosphorus availability did not influence net photosynthesis in either species (</w:t>
+      </w:r>
+      <w:r>
+        <w:rPr>
+          <w:rFonts w:ascii="Times New Roman" w:hAnsi="Times New Roman" w:cs="Times New Roman"/>
+          <w:i/>
+          <w:iCs/>
+        </w:rPr>
+        <w:t>p</w:t>
+      </w:r>
+      <w:r>
+        <w:rPr>
+          <w:rFonts w:ascii="Times New Roman" w:hAnsi="Times New Roman" w:cs="Times New Roman"/>
+        </w:rPr>
+        <w:t>&gt;0.05 in both species; Table 2).</w:t>
+      </w:r>
+    </w:p>
+    <w:p>
+      <w:pPr>
+        <w:spacing w:line="360" w:lineRule="auto"/>
+        <w:rPr>
+          <w:rFonts w:ascii="Times New Roman" w:hAnsi="Times New Roman" w:cs="Times New Roman"/>
+        </w:rPr>
+      </w:pPr>
+      <w:r>
+        <w:rPr>
+          <w:rFonts w:ascii="Times New Roman" w:hAnsi="Times New Roman" w:cs="Times New Roman"/>
+        </w:rPr>
+        <w:tab/>
+        <w:t xml:space="preserve">Stomatal conductance decreased with canopy closure </w:t>
+      </w:r>
+      <w:r>
+        <w:rPr>
+          <w:rFonts w:ascii="Times New Roman" w:hAnsi="Times New Roman" w:cs="Times New Roman"/>
+        </w:rPr>
+        <w:t xml:space="preserve">in </w:t>
+      </w:r>
+      <w:r>
+        <w:rPr>
+          <w:rFonts w:ascii="Times New Roman" w:hAnsi="Times New Roman" w:cs="Times New Roman"/>
+          <w:i/>
+          <w:iCs/>
+        </w:rPr>
+        <w:t>Trillium</w:t>
+      </w:r>
+      <w:r>
+        <w:rPr>
+          <w:rFonts w:ascii="Times New Roman" w:hAnsi="Times New Roman" w:cs="Times New Roman"/>
+        </w:rPr>
+        <w:t xml:space="preserve"> and </w:t>
+      </w:r>
+      <w:r>
+        <w:rPr>
+          <w:rFonts w:ascii="Times New Roman" w:hAnsi="Times New Roman" w:cs="Times New Roman"/>
+          <w:i/>
+          <w:iCs/>
+        </w:rPr>
+        <w:t>Maianthemum</w:t>
+      </w:r>
+      <w:r>
+        <w:rPr>
+          <w:rFonts w:ascii="Times New Roman" w:hAnsi="Times New Roman" w:cs="Times New Roman"/>
+        </w:rPr>
+        <w:t xml:space="preserve"> </w:t>
+      </w:r>
+      <w:r>
+        <w:rPr>
+          <w:rFonts w:ascii="Times New Roman" w:hAnsi="Times New Roman" w:cs="Times New Roman"/>
+        </w:rPr>
+        <w:t>(</w:t>
+      </w:r>
+      <w:r>
+        <w:rPr>
+          <w:rFonts w:ascii="Times New Roman" w:hAnsi="Times New Roman" w:cs="Times New Roman"/>
+          <w:i/>
+          <w:iCs/>
+        </w:rPr>
+        <w:t>p</w:t>
+      </w:r>
+      <w:r>
+        <w:rPr>
+          <w:rFonts w:ascii="Times New Roman" w:hAnsi="Times New Roman" w:cs="Times New Roman"/>
+        </w:rPr>
+        <w:t xml:space="preserve">&lt;0.001 in both species; Table 2), a pattern that was not modified by </w:t>
+      </w:r>
+      <w:r>
+        <w:rPr>
+          <w:rFonts w:ascii="Times New Roman" w:hAnsi="Times New Roman" w:cs="Times New Roman"/>
+          <w:i/>
+          <w:iCs/>
+        </w:rPr>
+        <w:t>Alliaria</w:t>
+      </w:r>
+      <w:r>
+        <w:rPr>
+          <w:rFonts w:ascii="Times New Roman" w:hAnsi="Times New Roman" w:cs="Times New Roman"/>
+        </w:rPr>
+        <w:t xml:space="preserve"> weeding (canopy </w:t>
+      </w:r>
+      <w:r>
+        <w:rPr>
+          <w:rFonts w:ascii="Times New Roman" w:hAnsi="Times New Roman" w:cs="Times New Roman"/>
+        </w:rPr>
+        <w:t>status</w:t>
+      </w:r>
+      <w:r>
+        <w:rPr>
+          <w:rFonts w:ascii="Times New Roman" w:hAnsi="Times New Roman" w:cs="Times New Roman"/>
+        </w:rPr>
+        <w:t>-by-</w:t>
+      </w:r>
+      <w:r>
+        <w:rPr>
+          <w:rFonts w:ascii="Times New Roman" w:hAnsi="Times New Roman" w:cs="Times New Roman"/>
+          <w:i/>
+          <w:iCs/>
+        </w:rPr>
+        <w:t>Alliaria</w:t>
+      </w:r>
+      <w:r>
+        <w:rPr>
+          <w:rFonts w:ascii="Times New Roman" w:hAnsi="Times New Roman" w:cs="Times New Roman"/>
+        </w:rPr>
+        <w:t xml:space="preserve"> weeding interaction: </w:t>
+      </w:r>
+      <w:r>
+        <w:rPr>
+          <w:rFonts w:ascii="Times New Roman" w:hAnsi="Times New Roman" w:cs="Times New Roman"/>
+          <w:i/>
+          <w:iCs/>
+        </w:rPr>
+        <w:t>p</w:t>
+      </w:r>
+      <w:r>
+        <w:rPr>
+          <w:rFonts w:ascii="Times New Roman" w:hAnsi="Times New Roman" w:cs="Times New Roman"/>
+        </w:rPr>
+        <w:t xml:space="preserve">&gt;0.05 in both species; Table 2). </w:t>
+      </w:r>
+      <w:r>
+        <w:rPr>
+          <w:rFonts w:ascii="Times New Roman" w:hAnsi="Times New Roman" w:cs="Times New Roman"/>
+          <w:i/>
+          <w:iCs/>
+        </w:rPr>
+        <w:t>Alliaria</w:t>
+      </w:r>
+      <w:r>
+        <w:rPr>
+          <w:rFonts w:ascii="Times New Roman" w:hAnsi="Times New Roman" w:cs="Times New Roman"/>
+        </w:rPr>
+        <w:t xml:space="preserve"> </w:t>
+      </w:r>
+      <w:r>
+        <w:rPr>
+          <w:rFonts w:ascii="Times New Roman" w:hAnsi="Times New Roman" w:cs="Times New Roman"/>
+        </w:rPr>
+        <w:t>presence</w:t>
+      </w:r>
+      <w:r>
+        <w:rPr>
+          <w:rFonts w:ascii="Times New Roman" w:hAnsi="Times New Roman" w:cs="Times New Roman"/>
+        </w:rPr>
+        <w:t xml:space="preserve"> decreased stomatal conductance in </w:t>
+      </w:r>
+      <w:r>
+        <w:rPr>
+          <w:rFonts w:ascii="Times New Roman" w:hAnsi="Times New Roman" w:cs="Times New Roman"/>
+          <w:i/>
+          <w:iCs/>
+        </w:rPr>
+        <w:t>Maianthemum</w:t>
+      </w:r>
+      <w:r>
+        <w:rPr>
+          <w:rFonts w:ascii="Times New Roman" w:hAnsi="Times New Roman" w:cs="Times New Roman"/>
+        </w:rPr>
+        <w:t xml:space="preserve"> (</w:t>
+      </w:r>
+      <w:r>
+        <w:rPr>
+          <w:rFonts w:ascii="Times New Roman" w:hAnsi="Times New Roman" w:cs="Times New Roman"/>
+          <w:i/>
+          <w:iCs/>
+        </w:rPr>
+        <w:t>p</w:t>
+      </w:r>
+      <w:r>
+        <w:rPr>
+          <w:rFonts w:ascii="Times New Roman" w:hAnsi="Times New Roman" w:cs="Times New Roman"/>
+        </w:rPr>
+        <w:t xml:space="preserve">&lt;0.001; Table 2), and marginally decreased stomatal conductance in </w:t>
+      </w:r>
+      <w:r>
+        <w:rPr>
+          <w:rFonts w:ascii="Times New Roman" w:hAnsi="Times New Roman" w:cs="Times New Roman"/>
+          <w:i/>
+          <w:iCs/>
+        </w:rPr>
+        <w:t>Trillium</w:t>
+      </w:r>
+      <w:r>
+        <w:rPr>
+          <w:rFonts w:ascii="Times New Roman" w:hAnsi="Times New Roman" w:cs="Times New Roman"/>
+        </w:rPr>
+        <w:t xml:space="preserve"> (</w:t>
+      </w:r>
+      <w:r>
+        <w:rPr>
+          <w:rFonts w:ascii="Times New Roman" w:hAnsi="Times New Roman" w:cs="Times New Roman"/>
+          <w:i/>
+          <w:iCs/>
+        </w:rPr>
+        <w:t>p</w:t>
+      </w:r>
+      <w:r>
+        <w:rPr>
+          <w:rFonts w:ascii="Times New Roman" w:hAnsi="Times New Roman" w:cs="Times New Roman"/>
+        </w:rPr>
+        <w:t xml:space="preserve">&lt;0.1; Table 2). Increasing soil phosphorus increased stomatal conductance in </w:t>
+      </w:r>
+      <w:r>
+        <w:rPr>
+          <w:rFonts w:ascii="Times New Roman" w:hAnsi="Times New Roman" w:cs="Times New Roman"/>
+          <w:i/>
+          <w:iCs/>
+        </w:rPr>
+        <w:t>Trillium</w:t>
+      </w:r>
+      <w:r>
+        <w:rPr>
+          <w:rFonts w:ascii="Times New Roman" w:hAnsi="Times New Roman" w:cs="Times New Roman"/>
+        </w:rPr>
+        <w:t xml:space="preserve"> (</w:t>
+      </w:r>
+      <w:r>
+        <w:rPr>
+          <w:rFonts w:ascii="Times New Roman" w:hAnsi="Times New Roman" w:cs="Times New Roman"/>
+          <w:i/>
+          <w:iCs/>
+        </w:rPr>
+        <w:t>p</w:t>
+      </w:r>
+      <w:r>
+        <w:rPr>
+          <w:rFonts w:ascii="Times New Roman" w:hAnsi="Times New Roman" w:cs="Times New Roman"/>
+        </w:rPr>
+        <w:t xml:space="preserve">&lt;0.05; Table 2) but did not affect stomatal conductance in </w:t>
+      </w:r>
+      <w:r>
+        <w:rPr>
+          <w:rFonts w:ascii="Times New Roman" w:hAnsi="Times New Roman" w:cs="Times New Roman"/>
+          <w:i/>
+          <w:iCs/>
+        </w:rPr>
+        <w:t>Maianthemum</w:t>
+      </w:r>
+      <w:r>
+        <w:rPr>
+          <w:rFonts w:ascii="Times New Roman" w:hAnsi="Times New Roman" w:cs="Times New Roman"/>
+        </w:rPr>
+        <w:t>(</w:t>
+      </w:r>
+      <w:r>
+        <w:rPr>
+          <w:rFonts w:ascii="Times New Roman" w:hAnsi="Times New Roman" w:cs="Times New Roman"/>
+          <w:i/>
+          <w:iCs/>
+        </w:rPr>
+        <w:t>p</w:t>
+      </w:r>
+      <w:r>
+        <w:rPr>
+          <w:rFonts w:ascii="Times New Roman" w:hAnsi="Times New Roman" w:cs="Times New Roman"/>
+        </w:rPr>
+        <w:t>&gt;0.05; Table 2).</w:t>
+      </w:r>
+    </w:p>
+    <w:p>
+      <w:pPr>
+        <w:spacing w:line="360" w:lineRule="auto"/>
+        <w:rPr>
+          <w:rFonts w:ascii="Times New Roman" w:hAnsi="Times New Roman" w:cs="Times New Roman"/>
+        </w:rPr>
+      </w:pPr>
+      <w:r>
+        <w:rPr>
+          <w:rFonts w:ascii="Times New Roman" w:hAnsi="Times New Roman" w:cs="Times New Roman"/>
+        </w:rPr>
+        <w:tab/>
+        <w:t xml:space="preserve">Stomatal limitation of net photosynthesis decreased with canopy closure in </w:t>
+      </w:r>
+      <w:r>
+        <w:rPr>
+          <w:rFonts w:ascii="Times New Roman" w:hAnsi="Times New Roman" w:cs="Times New Roman"/>
+          <w:i/>
+          <w:iCs/>
+        </w:rPr>
+        <w:t>Trillium</w:t>
+      </w:r>
+      <w:r>
+        <w:rPr>
+          <w:rFonts w:ascii="Times New Roman" w:hAnsi="Times New Roman" w:cs="Times New Roman"/>
+        </w:rPr>
+        <w:t xml:space="preserve"> (</w:t>
+      </w:r>
+      <w:r>
+        <w:rPr>
+          <w:rFonts w:ascii="Times New Roman" w:hAnsi="Times New Roman" w:cs="Times New Roman"/>
+          <w:i/>
+          <w:iCs/>
+        </w:rPr>
+        <w:t>p</w:t>
+      </w:r>
+      <w:r>
+        <w:rPr>
+          <w:rFonts w:ascii="Times New Roman" w:hAnsi="Times New Roman" w:cs="Times New Roman"/>
+        </w:rPr>
+        <w:t xml:space="preserve">&lt;0.001; Table 2), but not </w:t>
+      </w:r>
+      <w:r>
+        <w:rPr>
+          <w:rFonts w:ascii="Times New Roman" w:hAnsi="Times New Roman" w:cs="Times New Roman"/>
+          <w:i/>
+          <w:iCs/>
+        </w:rPr>
+        <w:t>Maianthemum</w:t>
+      </w:r>
+      <w:r>
+        <w:rPr>
+          <w:rFonts w:ascii="Times New Roman" w:hAnsi="Times New Roman" w:cs="Times New Roman"/>
+        </w:rPr>
+        <w:t xml:space="preserve"> (</w:t>
+      </w:r>
+      <w:r>
+        <w:rPr>
+          <w:rFonts w:ascii="Times New Roman" w:hAnsi="Times New Roman" w:cs="Times New Roman"/>
+          <w:i/>
+          <w:iCs/>
+        </w:rPr>
+        <w:t>p</w:t>
+      </w:r>
+      <w:r>
+        <w:rPr>
+          <w:rFonts w:ascii="Times New Roman" w:hAnsi="Times New Roman" w:cs="Times New Roman"/>
+        </w:rPr>
+        <w:t xml:space="preserve">&gt;0.05; Table 2). There was no effect of </w:t>
+      </w:r>
+      <w:r>
+        <w:rPr>
+          <w:rFonts w:ascii="Times New Roman" w:hAnsi="Times New Roman" w:cs="Times New Roman"/>
+          <w:i/>
+          <w:iCs/>
+        </w:rPr>
+        <w:t>Alliaria</w:t>
+      </w:r>
+      <w:r>
+        <w:rPr>
+          <w:rFonts w:ascii="Times New Roman" w:hAnsi="Times New Roman" w:cs="Times New Roman"/>
+        </w:rPr>
+        <w:t xml:space="preserve"> weeding on </w:t>
+      </w:r>
+      <w:r>
+        <w:rPr>
+          <w:rFonts w:ascii="Times New Roman" w:hAnsi="Times New Roman" w:cs="Times New Roman"/>
+        </w:rPr>
+        <w:t xml:space="preserve">stomatal limitation in </w:t>
+      </w:r>
+      <w:r>
+        <w:rPr>
+          <w:rFonts w:ascii="Times New Roman" w:hAnsi="Times New Roman" w:cs="Times New Roman"/>
+          <w:i/>
+          <w:iCs/>
+        </w:rPr>
+        <w:t>Trillium</w:t>
+      </w:r>
+      <w:r>
+        <w:rPr>
+          <w:rFonts w:ascii="Times New Roman" w:hAnsi="Times New Roman" w:cs="Times New Roman"/>
+        </w:rPr>
+        <w:t xml:space="preserve"> (</w:t>
+      </w:r>
+      <w:r>
+        <w:rPr>
+          <w:rFonts w:ascii="Times New Roman" w:hAnsi="Times New Roman" w:cs="Times New Roman"/>
+          <w:i/>
+          <w:iCs/>
+        </w:rPr>
+        <w:t>p</w:t>
+      </w:r>
+      <w:r>
+        <w:rPr>
+          <w:rFonts w:ascii="Times New Roman" w:hAnsi="Times New Roman" w:cs="Times New Roman"/>
+        </w:rPr>
+        <w:t xml:space="preserve">&gt;0.05; Table 2). However, an interaction between canopy </w:t>
+      </w:r>
+      <w:r>
+        <w:rPr>
+          <w:rFonts w:ascii="Times New Roman" w:hAnsi="Times New Roman" w:cs="Times New Roman"/>
+        </w:rPr>
+        <w:t>status</w:t>
+      </w:r>
+      <w:r>
+        <w:rPr>
+          <w:rFonts w:ascii="Times New Roman" w:hAnsi="Times New Roman" w:cs="Times New Roman"/>
+        </w:rPr>
+        <w:t xml:space="preserve"> and </w:t>
+      </w:r>
+      <w:r>
+        <w:rPr>
+          <w:rFonts w:ascii="Times New Roman" w:hAnsi="Times New Roman" w:cs="Times New Roman"/>
+          <w:i/>
+          <w:iCs/>
+        </w:rPr>
+        <w:t>Alliaria</w:t>
+      </w:r>
+      <w:r>
+        <w:rPr>
+          <w:rFonts w:ascii="Times New Roman" w:hAnsi="Times New Roman" w:cs="Times New Roman"/>
+        </w:rPr>
+        <w:t xml:space="preserve"> weeding (</w:t>
+      </w:r>
+      <w:r>
+        <w:rPr>
+          <w:rFonts w:ascii="Times New Roman" w:hAnsi="Times New Roman" w:cs="Times New Roman"/>
+          <w:i/>
+          <w:iCs/>
+        </w:rPr>
+        <w:t>p</w:t>
+      </w:r>
+      <w:r>
+        <w:rPr>
+          <w:rFonts w:ascii="Times New Roman" w:hAnsi="Times New Roman" w:cs="Times New Roman"/>
+        </w:rPr>
+        <w:t xml:space="preserve">&lt;0.05; Table 2) indicated that the positive effect of </w:t>
+      </w:r>
+      <w:r>
+        <w:rPr>
+          <w:rFonts w:ascii="Times New Roman" w:hAnsi="Times New Roman" w:cs="Times New Roman"/>
+          <w:i/>
+          <w:iCs/>
+        </w:rPr>
+        <w:t>Alliaria</w:t>
+      </w:r>
+      <w:r>
+        <w:rPr>
+          <w:rFonts w:ascii="Times New Roman" w:hAnsi="Times New Roman" w:cs="Times New Roman"/>
+        </w:rPr>
+        <w:t xml:space="preserve"> presence on stomatal limitation (</w:t>
+      </w:r>
+      <w:r>
+        <w:rPr>
+          <w:rFonts w:ascii="Times New Roman" w:hAnsi="Times New Roman" w:cs="Times New Roman"/>
+          <w:i/>
+          <w:iCs/>
+        </w:rPr>
+        <w:t>p</w:t>
+      </w:r>
+      <w:r>
+        <w:rPr>
+          <w:rFonts w:ascii="Times New Roman" w:hAnsi="Times New Roman" w:cs="Times New Roman"/>
+        </w:rPr>
+        <w:t xml:space="preserve">&lt;0.05; Table 2) was only apparent when the upper canopy was closed (Tukey: </w:t>
+      </w:r>
+      <w:r>
+        <w:rPr>
+          <w:rFonts w:ascii="Times New Roman" w:hAnsi="Times New Roman" w:cs="Times New Roman"/>
+          <w:i/>
+          <w:iCs/>
+        </w:rPr>
+        <w:t>p</w:t>
+      </w:r>
+      <w:r>
+        <w:rPr>
+          <w:rFonts w:ascii="Times New Roman" w:hAnsi="Times New Roman" w:cs="Times New Roman"/>
+        </w:rPr>
+        <w:t xml:space="preserve">&lt;0.05), as there was no effect of </w:t>
+      </w:r>
+      <w:r>
+        <w:rPr>
+          <w:rFonts w:ascii="Times New Roman" w:hAnsi="Times New Roman" w:cs="Times New Roman"/>
+          <w:i/>
+          <w:iCs/>
+        </w:rPr>
+        <w:t>Alliaria</w:t>
+      </w:r>
+      <w:r>
+        <w:rPr>
+          <w:rFonts w:ascii="Times New Roman" w:hAnsi="Times New Roman" w:cs="Times New Roman"/>
+        </w:rPr>
+        <w:t xml:space="preserve"> presence on stomatal limitation when the upper canopy was open (Tukey: </w:t>
+      </w:r>
+      <w:r>
+        <w:rPr>
+          <w:rFonts w:ascii="Times New Roman" w:hAnsi="Times New Roman" w:cs="Times New Roman"/>
+          <w:i/>
+          <w:iCs/>
+        </w:rPr>
+        <w:t>p</w:t>
+      </w:r>
+      <w:r>
+        <w:rPr>
+          <w:rFonts w:ascii="Times New Roman" w:hAnsi="Times New Roman" w:cs="Times New Roman"/>
+        </w:rPr>
+        <w:t>&gt;0.05).</w:t>
+      </w:r>
+    </w:p>
+    <w:p>
+      <w:pPr>
+        <w:rPr>
+          <w:rFonts w:ascii="Times New Roman" w:hAnsi="Times New Roman" w:cs="Times New Roman"/>
+        </w:rPr>
+      </w:pPr>
+      <w:r>
+        <w:rPr>
+          <w:rFonts w:ascii="Times New Roman" w:hAnsi="Times New Roman" w:cs="Times New Roman"/>
+        </w:rPr>
+        <w:br w:type="page"/>
+      </w:r>
+    </w:p>
+    <w:p>
+      <w:pPr>
+        <w:spacing w:line="360" w:lineRule="auto"/>
+        <w:rPr>
+          <w:rFonts w:ascii="Times New Roman" w:hAnsi="Times New Roman" w:cs="Times New Roman"/>
+        </w:rPr>
+      </w:pPr>
+      <w:r>
+        <w:rPr>
+          <w:rFonts w:ascii="Times New Roman" w:hAnsi="Times New Roman" w:cs="Times New Roman"/>
+          <w:i/>
+          <w:iCs/>
+        </w:rPr>
+        <w:lastRenderedPageBreak/>
+        <w:t>Indices of photosynthetic capacity</w:t>
+      </w:r>
+    </w:p>
+    <w:p>
+      <w:pPr>
+        <w:spacing w:line="360" w:lineRule="auto"/>
+        <w:rPr>
+          <w:rFonts w:ascii="Times New Roman" w:hAnsi="Times New Roman" w:cs="Times New Roman"/>
+        </w:rPr>
+      </w:pPr>
+      <w:r>
+        <w:rPr>
+          <w:rFonts w:ascii="Times New Roman" w:hAnsi="Times New Roman" w:cs="Times New Roman"/>
+        </w:rPr>
+        <w:t xml:space="preserve">Canopy closure strongly decreased </w:t>
+      </w:r>
+      <w:r>
+        <w:rPr>
+          <w:rFonts w:ascii="Times New Roman" w:hAnsi="Times New Roman" w:cs="Times New Roman"/>
+          <w:i/>
+          <w:iCs/>
+        </w:rPr>
+        <w:t>V</w:t>
+      </w:r>
+      <w:r>
+        <w:rPr>
+          <w:rFonts w:ascii="Times New Roman" w:hAnsi="Times New Roman" w:cs="Times New Roman"/>
+          <w:vertAlign w:val="subscript"/>
+        </w:rPr>
+        <w:t>cmax25</w:t>
+      </w:r>
+      <w:r>
+        <w:rPr>
+          <w:rFonts w:ascii="Times New Roman" w:hAnsi="Times New Roman" w:cs="Times New Roman"/>
+        </w:rPr>
+        <w:t xml:space="preserve"> and </w:t>
+      </w:r>
+      <w:r>
+        <w:rPr>
+          <w:rFonts w:ascii="Times New Roman" w:hAnsi="Times New Roman" w:cs="Times New Roman"/>
+          <w:i/>
+          <w:iCs/>
+        </w:rPr>
+        <w:t>J</w:t>
+      </w:r>
+      <w:r>
+        <w:rPr>
+          <w:rFonts w:ascii="Times New Roman" w:hAnsi="Times New Roman" w:cs="Times New Roman"/>
+          <w:vertAlign w:val="subscript"/>
+        </w:rPr>
+        <w:t>max25</w:t>
+      </w:r>
+      <w:r>
+        <w:rPr>
+          <w:rFonts w:ascii="Times New Roman" w:hAnsi="Times New Roman" w:cs="Times New Roman"/>
+        </w:rPr>
+        <w:t xml:space="preserve"> in both species (</w:t>
+      </w:r>
+      <w:r>
+        <w:rPr>
+          <w:rFonts w:ascii="Times New Roman" w:hAnsi="Times New Roman" w:cs="Times New Roman"/>
+          <w:i/>
+          <w:iCs/>
+        </w:rPr>
+        <w:t>p</w:t>
+      </w:r>
+      <w:r>
+        <w:rPr>
+          <w:rFonts w:ascii="Times New Roman" w:hAnsi="Times New Roman" w:cs="Times New Roman"/>
+        </w:rPr>
+        <w:t xml:space="preserve">&lt;0.001 for both traits in both species; Table 3). A marginal interaction between </w:t>
+      </w:r>
+      <w:r>
+        <w:rPr>
+          <w:rFonts w:ascii="Times New Roman" w:hAnsi="Times New Roman" w:cs="Times New Roman"/>
+          <w:i/>
+          <w:iCs/>
+        </w:rPr>
+        <w:t>Alliaria</w:t>
+      </w:r>
+      <w:r>
+        <w:rPr>
+          <w:rFonts w:ascii="Times New Roman" w:hAnsi="Times New Roman" w:cs="Times New Roman"/>
+        </w:rPr>
+        <w:t xml:space="preserve"> presence and canopy </w:t>
+      </w:r>
+      <w:r>
+        <w:rPr>
+          <w:rFonts w:ascii="Times New Roman" w:hAnsi="Times New Roman" w:cs="Times New Roman"/>
+        </w:rPr>
+        <w:t>status</w:t>
+      </w:r>
+      <w:r>
+        <w:rPr>
+          <w:rFonts w:ascii="Times New Roman" w:hAnsi="Times New Roman" w:cs="Times New Roman"/>
+        </w:rPr>
+        <w:t xml:space="preserve"> (</w:t>
+      </w:r>
+      <w:r>
+        <w:rPr>
+          <w:rFonts w:ascii="Times New Roman" w:hAnsi="Times New Roman" w:cs="Times New Roman"/>
+          <w:i/>
+          <w:iCs/>
+        </w:rPr>
+        <w:t>p</w:t>
+      </w:r>
+      <w:r>
+        <w:rPr>
+          <w:rFonts w:ascii="Times New Roman" w:hAnsi="Times New Roman" w:cs="Times New Roman"/>
+        </w:rPr>
+        <w:t>&lt;0.1; Table 3) indicated that</w:t>
+      </w:r>
+      <w:r>
+        <w:rPr>
+          <w:rFonts w:ascii="Times New Roman" w:hAnsi="Times New Roman" w:cs="Times New Roman"/>
+        </w:rPr>
+        <w:t xml:space="preserve"> the</w:t>
+      </w:r>
+      <w:r>
+        <w:rPr>
+          <w:rFonts w:ascii="Times New Roman" w:hAnsi="Times New Roman" w:cs="Times New Roman"/>
+        </w:rPr>
+        <w:t xml:space="preserve"> marginal reduction in </w:t>
+      </w:r>
+      <w:r>
+        <w:rPr>
+          <w:rFonts w:ascii="Times New Roman" w:hAnsi="Times New Roman" w:cs="Times New Roman"/>
+          <w:i/>
+          <w:iCs/>
+        </w:rPr>
+        <w:t>V</w:t>
+      </w:r>
+      <w:r>
+        <w:rPr>
+          <w:rFonts w:ascii="Times New Roman" w:hAnsi="Times New Roman" w:cs="Times New Roman"/>
+          <w:vertAlign w:val="subscript"/>
+        </w:rPr>
+        <w:t>cmax25</w:t>
+      </w:r>
+      <w:r>
+        <w:rPr>
+          <w:rFonts w:ascii="Times New Roman" w:hAnsi="Times New Roman" w:cs="Times New Roman"/>
+        </w:rPr>
+        <w:t xml:space="preserve"> due to </w:t>
+      </w:r>
+      <w:r>
+        <w:rPr>
+          <w:rFonts w:ascii="Times New Roman" w:hAnsi="Times New Roman" w:cs="Times New Roman"/>
+          <w:i/>
+          <w:iCs/>
+        </w:rPr>
+        <w:t>Alliaria</w:t>
+      </w:r>
+      <w:r>
+        <w:rPr>
+          <w:rFonts w:ascii="Times New Roman" w:hAnsi="Times New Roman" w:cs="Times New Roman"/>
+        </w:rPr>
+        <w:t xml:space="preserve"> presence (</w:t>
+      </w:r>
+      <w:r>
+        <w:rPr>
+          <w:rFonts w:ascii="Times New Roman" w:hAnsi="Times New Roman" w:cs="Times New Roman"/>
+          <w:i/>
+          <w:iCs/>
+        </w:rPr>
+        <w:t>p</w:t>
+      </w:r>
+      <w:r>
+        <w:rPr>
+          <w:rFonts w:ascii="Times New Roman" w:hAnsi="Times New Roman" w:cs="Times New Roman"/>
+        </w:rPr>
+        <w:t xml:space="preserve">&lt;0.1; Table 3) was only observed under a closed upper canopy (Tukey: </w:t>
+      </w:r>
+      <w:r>
+        <w:rPr>
+          <w:rFonts w:ascii="Times New Roman" w:hAnsi="Times New Roman" w:cs="Times New Roman"/>
+          <w:i/>
+          <w:iCs/>
+        </w:rPr>
+        <w:t>p</w:t>
+      </w:r>
+      <w:r>
+        <w:rPr>
+          <w:rFonts w:ascii="Times New Roman" w:hAnsi="Times New Roman" w:cs="Times New Roman"/>
+        </w:rPr>
+        <w:t xml:space="preserve">&lt;0.1), as there was no effect of </w:t>
+      </w:r>
+      <w:r>
+        <w:rPr>
+          <w:rFonts w:ascii="Times New Roman" w:hAnsi="Times New Roman" w:cs="Times New Roman"/>
+          <w:i/>
+          <w:iCs/>
+        </w:rPr>
+        <w:t>Alliaria</w:t>
+      </w:r>
+      <w:r>
+        <w:rPr>
+          <w:rFonts w:ascii="Times New Roman" w:hAnsi="Times New Roman" w:cs="Times New Roman"/>
+        </w:rPr>
+        <w:t xml:space="preserve"> presence on </w:t>
+      </w:r>
+      <w:r>
+        <w:rPr>
+          <w:rFonts w:ascii="Times New Roman" w:hAnsi="Times New Roman" w:cs="Times New Roman"/>
+          <w:i/>
+          <w:iCs/>
+        </w:rPr>
+        <w:t>Trillium V</w:t>
+      </w:r>
+      <w:r>
+        <w:rPr>
+          <w:rFonts w:ascii="Times New Roman" w:hAnsi="Times New Roman" w:cs="Times New Roman"/>
+          <w:vertAlign w:val="subscript"/>
+        </w:rPr>
+        <w:t>cmax25</w:t>
+      </w:r>
+      <w:r>
+        <w:rPr>
+          <w:rFonts w:ascii="Times New Roman" w:hAnsi="Times New Roman" w:cs="Times New Roman"/>
+        </w:rPr>
+        <w:t xml:space="preserve"> under an open upper canopy (Tukey: </w:t>
+      </w:r>
+      <w:r>
+        <w:rPr>
+          <w:rFonts w:ascii="Times New Roman" w:hAnsi="Times New Roman" w:cs="Times New Roman"/>
+          <w:i/>
+          <w:iCs/>
+        </w:rPr>
+        <w:t>p</w:t>
+      </w:r>
+      <w:r>
+        <w:rPr>
+          <w:rFonts w:ascii="Times New Roman" w:hAnsi="Times New Roman" w:cs="Times New Roman"/>
+        </w:rPr>
+        <w:t xml:space="preserve">&gt;0.05). A stronger interaction between </w:t>
+      </w:r>
+      <w:r>
+        <w:rPr>
+          <w:rFonts w:ascii="Times New Roman" w:hAnsi="Times New Roman" w:cs="Times New Roman"/>
+          <w:i/>
+          <w:iCs/>
+        </w:rPr>
+        <w:t>Alliaria</w:t>
+      </w:r>
+      <w:r>
+        <w:rPr>
+          <w:rFonts w:ascii="Times New Roman" w:hAnsi="Times New Roman" w:cs="Times New Roman"/>
+        </w:rPr>
+        <w:t xml:space="preserve"> presence and canopy </w:t>
+      </w:r>
+      <w:r>
+        <w:rPr>
+          <w:rFonts w:ascii="Times New Roman" w:hAnsi="Times New Roman" w:cs="Times New Roman"/>
+        </w:rPr>
+        <w:t>status</w:t>
+      </w:r>
+      <w:r>
+        <w:rPr>
+          <w:rFonts w:ascii="Times New Roman" w:hAnsi="Times New Roman" w:cs="Times New Roman"/>
+        </w:rPr>
+        <w:t xml:space="preserve"> (</w:t>
+      </w:r>
+      <w:r>
+        <w:rPr>
+          <w:rFonts w:ascii="Times New Roman" w:hAnsi="Times New Roman" w:cs="Times New Roman"/>
+          <w:i/>
+          <w:iCs/>
+        </w:rPr>
+        <w:t>p</w:t>
+      </w:r>
+      <w:r>
+        <w:rPr>
+          <w:rFonts w:ascii="Times New Roman" w:hAnsi="Times New Roman" w:cs="Times New Roman"/>
+        </w:rPr>
+        <w:t xml:space="preserve">&lt;0.05; Table 3) indicated that reduced </w:t>
+      </w:r>
+      <w:r>
+        <w:rPr>
+          <w:rFonts w:ascii="Times New Roman" w:hAnsi="Times New Roman" w:cs="Times New Roman"/>
+          <w:i/>
+          <w:iCs/>
+        </w:rPr>
+        <w:t>Trillium</w:t>
+      </w:r>
+      <w:r>
+        <w:rPr>
+          <w:rFonts w:ascii="Times New Roman" w:hAnsi="Times New Roman" w:cs="Times New Roman"/>
+        </w:rPr>
+        <w:t xml:space="preserve"> </w:t>
+      </w:r>
+      <w:r>
+        <w:rPr>
+          <w:rFonts w:ascii="Times New Roman" w:hAnsi="Times New Roman" w:cs="Times New Roman"/>
+          <w:i/>
+          <w:iCs/>
+        </w:rPr>
+        <w:t>J</w:t>
+      </w:r>
+      <w:r>
+        <w:rPr>
+          <w:rFonts w:ascii="Times New Roman" w:hAnsi="Times New Roman" w:cs="Times New Roman"/>
+          <w:vertAlign w:val="subscript"/>
+        </w:rPr>
+        <w:t>max25</w:t>
+      </w:r>
+      <w:r>
+        <w:rPr>
+          <w:rFonts w:ascii="Times New Roman" w:hAnsi="Times New Roman" w:cs="Times New Roman"/>
+        </w:rPr>
+        <w:t xml:space="preserve"> due to </w:t>
+      </w:r>
+      <w:r>
+        <w:rPr>
+          <w:rFonts w:ascii="Times New Roman" w:hAnsi="Times New Roman" w:cs="Times New Roman"/>
+          <w:i/>
+          <w:iCs/>
+        </w:rPr>
+        <w:t>Alliaria</w:t>
+      </w:r>
+      <w:r>
+        <w:rPr>
+          <w:rFonts w:ascii="Times New Roman" w:hAnsi="Times New Roman" w:cs="Times New Roman"/>
+        </w:rPr>
+        <w:t xml:space="preserve"> presence </w:t>
+      </w:r>
+      <w:r>
+        <w:rPr>
+          <w:rFonts w:ascii="Times New Roman" w:hAnsi="Times New Roman" w:cs="Times New Roman"/>
+        </w:rPr>
+        <w:t>(</w:t>
+      </w:r>
+      <w:r>
+        <w:rPr>
+          <w:rFonts w:ascii="Times New Roman" w:hAnsi="Times New Roman" w:cs="Times New Roman"/>
+          <w:i/>
+          <w:iCs/>
+        </w:rPr>
+        <w:t>p</w:t>
+      </w:r>
+      <w:r>
+        <w:rPr>
+          <w:rFonts w:ascii="Times New Roman" w:hAnsi="Times New Roman" w:cs="Times New Roman"/>
+        </w:rPr>
+        <w:t>&lt;0.05; Table 3)</w:t>
+      </w:r>
+      <w:r>
+        <w:rPr>
+          <w:rFonts w:ascii="Times New Roman" w:hAnsi="Times New Roman" w:cs="Times New Roman"/>
+        </w:rPr>
+        <w:t xml:space="preserve"> was </w:t>
+      </w:r>
+      <w:r>
+        <w:rPr>
+          <w:rFonts w:ascii="Times New Roman" w:hAnsi="Times New Roman" w:cs="Times New Roman"/>
+        </w:rPr>
+        <w:t xml:space="preserve">also only observed under a closed upper canopy (Tukey: </w:t>
+      </w:r>
+      <w:r>
+        <w:rPr>
+          <w:rFonts w:ascii="Times New Roman" w:hAnsi="Times New Roman" w:cs="Times New Roman"/>
+          <w:i/>
+          <w:iCs/>
+        </w:rPr>
+        <w:t>p</w:t>
+      </w:r>
+      <w:r>
+        <w:rPr>
+          <w:rFonts w:ascii="Times New Roman" w:hAnsi="Times New Roman" w:cs="Times New Roman"/>
+        </w:rPr>
+        <w:t xml:space="preserve">&lt;0.05), as there was no effect of </w:t>
+      </w:r>
+      <w:r>
+        <w:rPr>
+          <w:rFonts w:ascii="Times New Roman" w:hAnsi="Times New Roman" w:cs="Times New Roman"/>
+          <w:i/>
+          <w:iCs/>
+        </w:rPr>
+        <w:t>Alliaria</w:t>
+      </w:r>
+      <w:r>
+        <w:rPr>
+          <w:rFonts w:ascii="Times New Roman" w:hAnsi="Times New Roman" w:cs="Times New Roman"/>
+        </w:rPr>
+        <w:t xml:space="preserve"> presence on </w:t>
+      </w:r>
+      <w:r>
+        <w:rPr>
+          <w:rFonts w:ascii="Times New Roman" w:hAnsi="Times New Roman" w:cs="Times New Roman"/>
+          <w:i/>
+          <w:iCs/>
+        </w:rPr>
+        <w:t>Trillium</w:t>
+      </w:r>
+      <w:r>
+        <w:rPr>
+          <w:rFonts w:ascii="Times New Roman" w:hAnsi="Times New Roman" w:cs="Times New Roman"/>
+        </w:rPr>
+        <w:t xml:space="preserve"> </w:t>
+      </w:r>
+      <w:r>
+        <w:rPr>
+          <w:rFonts w:ascii="Times New Roman" w:hAnsi="Times New Roman" w:cs="Times New Roman"/>
+          <w:i/>
+          <w:iCs/>
+        </w:rPr>
+        <w:t>J</w:t>
+      </w:r>
+      <w:r>
+        <w:rPr>
+          <w:rFonts w:ascii="Times New Roman" w:hAnsi="Times New Roman" w:cs="Times New Roman"/>
+          <w:vertAlign w:val="subscript"/>
+        </w:rPr>
+        <w:t>max25</w:t>
+      </w:r>
+      <w:r>
+        <w:rPr>
+          <w:rFonts w:ascii="Times New Roman" w:hAnsi="Times New Roman" w:cs="Times New Roman"/>
+        </w:rPr>
+        <w:t xml:space="preserve"> under an open upper canopy (Tukey: </w:t>
+      </w:r>
+      <w:r>
+        <w:rPr>
+          <w:rFonts w:ascii="Times New Roman" w:hAnsi="Times New Roman" w:cs="Times New Roman"/>
+          <w:i/>
+          <w:iCs/>
+        </w:rPr>
+        <w:t>p</w:t>
+      </w:r>
+      <w:r>
+        <w:rPr>
+          <w:rFonts w:ascii="Times New Roman" w:hAnsi="Times New Roman" w:cs="Times New Roman"/>
+        </w:rPr>
+        <w:t xml:space="preserve">&gt;0.05). </w:t>
+      </w:r>
+      <w:r>
+        <w:rPr>
+          <w:rFonts w:ascii="Times New Roman" w:hAnsi="Times New Roman" w:cs="Times New Roman"/>
+          <w:i/>
+          <w:iCs/>
+        </w:rPr>
+        <w:t>Alliaria</w:t>
+      </w:r>
+      <w:r>
+        <w:rPr>
+          <w:rFonts w:ascii="Times New Roman" w:hAnsi="Times New Roman" w:cs="Times New Roman"/>
+        </w:rPr>
+        <w:t xml:space="preserve"> presence had no effect on </w:t>
+      </w:r>
+      <w:r>
+        <w:rPr>
+          <w:rFonts w:ascii="Times New Roman" w:hAnsi="Times New Roman" w:cs="Times New Roman"/>
+          <w:i/>
+          <w:iCs/>
+        </w:rPr>
+        <w:t>Maianthemum</w:t>
+      </w:r>
+      <w:r>
+        <w:rPr>
+          <w:rFonts w:ascii="Times New Roman" w:hAnsi="Times New Roman" w:cs="Times New Roman"/>
+        </w:rPr>
+        <w:t xml:space="preserve"> </w:t>
+      </w:r>
+      <w:r>
+        <w:rPr>
+          <w:rFonts w:ascii="Times New Roman" w:hAnsi="Times New Roman" w:cs="Times New Roman"/>
+          <w:i/>
+          <w:iCs/>
+        </w:rPr>
+        <w:t>V</w:t>
+      </w:r>
+      <w:r>
+        <w:rPr>
+          <w:rFonts w:ascii="Times New Roman" w:hAnsi="Times New Roman" w:cs="Times New Roman"/>
+          <w:vertAlign w:val="subscript"/>
+        </w:rPr>
+        <w:t>cmax25</w:t>
+      </w:r>
+      <w:r>
+        <w:rPr>
+          <w:rFonts w:ascii="Times New Roman" w:hAnsi="Times New Roman" w:cs="Times New Roman"/>
+        </w:rPr>
+        <w:t xml:space="preserve"> or </w:t>
+      </w:r>
+      <w:r>
+        <w:rPr>
+          <w:rFonts w:ascii="Times New Roman" w:hAnsi="Times New Roman" w:cs="Times New Roman"/>
+          <w:i/>
+          <w:iCs/>
+        </w:rPr>
+        <w:t>J</w:t>
+      </w:r>
+      <w:r>
+        <w:rPr>
+          <w:rFonts w:ascii="Times New Roman" w:hAnsi="Times New Roman" w:cs="Times New Roman"/>
+          <w:vertAlign w:val="subscript"/>
+        </w:rPr>
+        <w:t>max25</w:t>
+      </w:r>
+      <w:r>
+        <w:rPr>
+          <w:rFonts w:ascii="Times New Roman" w:hAnsi="Times New Roman" w:cs="Times New Roman"/>
+        </w:rPr>
+        <w:t xml:space="preserve"> (</w:t>
+      </w:r>
+      <w:r>
+        <w:rPr>
+          <w:rFonts w:ascii="Times New Roman" w:hAnsi="Times New Roman" w:cs="Times New Roman"/>
+          <w:i/>
+          <w:iCs/>
+        </w:rPr>
+        <w:t>p</w:t>
+      </w:r>
+      <w:r>
+        <w:rPr>
+          <w:rFonts w:ascii="Times New Roman" w:hAnsi="Times New Roman" w:cs="Times New Roman"/>
+        </w:rPr>
+        <w:t>&gt;0.05 in both cases; Table 3), a pattern that was observed irrespective of upper canopy status (canopy status-by-</w:t>
+      </w:r>
+      <w:r>
+        <w:rPr>
+          <w:rFonts w:ascii="Times New Roman" w:hAnsi="Times New Roman" w:cs="Times New Roman"/>
+          <w:i/>
+          <w:iCs/>
+        </w:rPr>
+        <w:t>Alliaria</w:t>
+      </w:r>
+      <w:r>
+        <w:rPr>
+          <w:rFonts w:ascii="Times New Roman" w:hAnsi="Times New Roman" w:cs="Times New Roman"/>
+        </w:rPr>
+        <w:t xml:space="preserve"> weeding interaction: </w:t>
+      </w:r>
+      <w:r>
+        <w:rPr>
+          <w:rFonts w:ascii="Times New Roman" w:hAnsi="Times New Roman" w:cs="Times New Roman"/>
+          <w:i/>
+          <w:iCs/>
+        </w:rPr>
+        <w:t>p</w:t>
+      </w:r>
+      <w:r>
+        <w:rPr>
+          <w:rFonts w:ascii="Times New Roman" w:hAnsi="Times New Roman" w:cs="Times New Roman"/>
+        </w:rPr>
+        <w:t xml:space="preserve">&gt;0.05 in both cases). Soil nitrogen availability and soil phosphorus availability each had no effect on </w:t>
+      </w:r>
+      <w:r>
+        <w:rPr>
+          <w:rFonts w:ascii="Times New Roman" w:hAnsi="Times New Roman" w:cs="Times New Roman"/>
+          <w:i/>
+          <w:iCs/>
+        </w:rPr>
+        <w:t>V</w:t>
+      </w:r>
+      <w:r>
+        <w:rPr>
+          <w:rFonts w:ascii="Times New Roman" w:hAnsi="Times New Roman" w:cs="Times New Roman"/>
+          <w:vertAlign w:val="subscript"/>
+        </w:rPr>
+        <w:t>cmax25</w:t>
+      </w:r>
+      <w:r>
+        <w:rPr>
+          <w:rFonts w:ascii="Times New Roman" w:hAnsi="Times New Roman" w:cs="Times New Roman"/>
+        </w:rPr>
+        <w:t xml:space="preserve"> or </w:t>
+      </w:r>
+      <w:r>
+        <w:rPr>
+          <w:rFonts w:ascii="Times New Roman" w:hAnsi="Times New Roman" w:cs="Times New Roman"/>
+          <w:i/>
+          <w:iCs/>
+        </w:rPr>
+        <w:t>J</w:t>
+      </w:r>
+      <w:r>
+        <w:rPr>
+          <w:rFonts w:ascii="Times New Roman" w:hAnsi="Times New Roman" w:cs="Times New Roman"/>
+          <w:vertAlign w:val="subscript"/>
+        </w:rPr>
+        <w:t>max25</w:t>
+      </w:r>
+      <w:r>
+        <w:rPr>
+          <w:rFonts w:ascii="Times New Roman" w:hAnsi="Times New Roman" w:cs="Times New Roman"/>
+        </w:rPr>
+        <w:t xml:space="preserve"> in </w:t>
+      </w:r>
+      <w:r>
+        <w:rPr>
+          <w:rFonts w:ascii="Times New Roman" w:hAnsi="Times New Roman" w:cs="Times New Roman"/>
+          <w:i/>
+          <w:iCs/>
+        </w:rPr>
+        <w:t>Trillium</w:t>
+      </w:r>
+      <w:r>
+        <w:rPr>
+          <w:rFonts w:ascii="Times New Roman" w:hAnsi="Times New Roman" w:cs="Times New Roman"/>
+        </w:rPr>
+        <w:t xml:space="preserve"> (</w:t>
+      </w:r>
+      <w:r>
+        <w:rPr>
+          <w:rFonts w:ascii="Times New Roman" w:hAnsi="Times New Roman" w:cs="Times New Roman"/>
+          <w:i/>
+          <w:iCs/>
+        </w:rPr>
+        <w:t>p</w:t>
+      </w:r>
+      <w:r>
+        <w:rPr>
+          <w:rFonts w:ascii="Times New Roman" w:hAnsi="Times New Roman" w:cs="Times New Roman"/>
+        </w:rPr>
+        <w:t>&gt;0.05 in all cases; Table 3)</w:t>
+      </w:r>
+      <w:r>
+        <w:rPr>
+          <w:rFonts w:ascii="Times New Roman" w:hAnsi="Times New Roman" w:cs="Times New Roman"/>
+        </w:rPr>
+        <w:t xml:space="preserve">. Soil nitrogen availability had no effect on </w:t>
+      </w:r>
+      <w:r>
+        <w:rPr>
+          <w:rFonts w:ascii="Times New Roman" w:hAnsi="Times New Roman" w:cs="Times New Roman"/>
+          <w:i/>
+          <w:iCs/>
+        </w:rPr>
+        <w:t>V</w:t>
+      </w:r>
+      <w:r>
+        <w:rPr>
+          <w:rFonts w:ascii="Times New Roman" w:hAnsi="Times New Roman" w:cs="Times New Roman"/>
+          <w:vertAlign w:val="subscript"/>
+        </w:rPr>
+        <w:t>cmax25</w:t>
+      </w:r>
+      <w:r>
+        <w:rPr>
+          <w:rFonts w:ascii="Times New Roman" w:hAnsi="Times New Roman" w:cs="Times New Roman"/>
+        </w:rPr>
+        <w:t xml:space="preserve"> in </w:t>
+      </w:r>
+      <w:r>
+        <w:rPr>
+          <w:rFonts w:ascii="Times New Roman" w:hAnsi="Times New Roman" w:cs="Times New Roman"/>
+          <w:i/>
+          <w:iCs/>
+        </w:rPr>
+        <w:t>Maianthemum</w:t>
+      </w:r>
+      <w:r>
+        <w:rPr>
+          <w:rFonts w:ascii="Times New Roman" w:hAnsi="Times New Roman" w:cs="Times New Roman"/>
+        </w:rPr>
+        <w:t xml:space="preserve"> (</w:t>
+      </w:r>
+      <w:r>
+        <w:rPr>
+          <w:rFonts w:ascii="Times New Roman" w:hAnsi="Times New Roman" w:cs="Times New Roman"/>
+          <w:i/>
+          <w:iCs/>
+        </w:rPr>
+        <w:t>p</w:t>
+      </w:r>
+      <w:r>
+        <w:rPr>
+          <w:rFonts w:ascii="Times New Roman" w:hAnsi="Times New Roman" w:cs="Times New Roman"/>
+        </w:rPr>
+        <w:t xml:space="preserve">&gt;0.05; Table 3), but increased </w:t>
+      </w:r>
+      <w:r>
+        <w:rPr>
+          <w:rFonts w:ascii="Times New Roman" w:hAnsi="Times New Roman" w:cs="Times New Roman"/>
+          <w:i/>
+          <w:iCs/>
+        </w:rPr>
+        <w:t>J</w:t>
+      </w:r>
+      <w:r>
+        <w:rPr>
+          <w:rFonts w:ascii="Times New Roman" w:hAnsi="Times New Roman" w:cs="Times New Roman"/>
+          <w:vertAlign w:val="subscript"/>
+        </w:rPr>
+        <w:t>max25</w:t>
+      </w:r>
+      <w:r>
+        <w:rPr>
+          <w:rFonts w:ascii="Times New Roman" w:hAnsi="Times New Roman" w:cs="Times New Roman"/>
+        </w:rPr>
+        <w:t xml:space="preserve"> (</w:t>
+      </w:r>
+      <w:r>
+        <w:rPr>
+          <w:rFonts w:ascii="Times New Roman" w:hAnsi="Times New Roman" w:cs="Times New Roman"/>
+          <w:i/>
+          <w:iCs/>
+        </w:rPr>
+        <w:t>p</w:t>
+      </w:r>
+      <w:r>
+        <w:rPr>
+          <w:rFonts w:ascii="Times New Roman" w:hAnsi="Times New Roman" w:cs="Times New Roman"/>
+        </w:rPr>
+        <w:t>&lt;0.01; Table 3</w:t>
+      </w:r>
+      <w:r>
+        <w:rPr>
+          <w:rFonts w:ascii="Times New Roman" w:hAnsi="Times New Roman" w:cs="Times New Roman"/>
+        </w:rPr>
+        <w:t xml:space="preserve">). Soil phosphorus availability had no effect on </w:t>
+      </w:r>
+      <w:r>
+        <w:rPr>
+          <w:rFonts w:ascii="Times New Roman" w:hAnsi="Times New Roman" w:cs="Times New Roman"/>
+          <w:i/>
+          <w:iCs/>
+        </w:rPr>
+        <w:t>V</w:t>
+      </w:r>
+      <w:r>
+        <w:rPr>
+          <w:rFonts w:ascii="Times New Roman" w:hAnsi="Times New Roman" w:cs="Times New Roman"/>
+          <w:vertAlign w:val="subscript"/>
+        </w:rPr>
+        <w:t>cmax25</w:t>
+      </w:r>
+      <w:r>
+        <w:rPr>
+          <w:rFonts w:ascii="Times New Roman" w:hAnsi="Times New Roman" w:cs="Times New Roman"/>
+        </w:rPr>
+        <w:t xml:space="preserve"> or </w:t>
+      </w:r>
+      <w:r>
+        <w:rPr>
+          <w:rFonts w:ascii="Times New Roman" w:hAnsi="Times New Roman" w:cs="Times New Roman"/>
+          <w:i/>
+          <w:iCs/>
+        </w:rPr>
+        <w:t>J</w:t>
+      </w:r>
+      <w:r>
+        <w:rPr>
+          <w:rFonts w:ascii="Times New Roman" w:hAnsi="Times New Roman" w:cs="Times New Roman"/>
+          <w:vertAlign w:val="subscript"/>
+        </w:rPr>
+        <w:t>max25</w:t>
+      </w:r>
+      <w:r>
+        <w:rPr>
+          <w:rFonts w:ascii="Times New Roman" w:hAnsi="Times New Roman" w:cs="Times New Roman"/>
+        </w:rPr>
+        <w:t xml:space="preserve"> in</w:t>
+      </w:r>
+      <w:r>
+        <w:rPr>
+          <w:rFonts w:ascii="Times New Roman" w:hAnsi="Times New Roman" w:cs="Times New Roman"/>
+          <w:i/>
+          <w:iCs/>
+        </w:rPr>
+        <w:t xml:space="preserve"> </w:t>
+      </w:r>
+      <w:r>
+        <w:rPr>
+          <w:rFonts w:ascii="Times New Roman" w:hAnsi="Times New Roman" w:cs="Times New Roman"/>
+          <w:i/>
+          <w:iCs/>
+        </w:rPr>
+        <w:t>Maianthemum</w:t>
+      </w:r>
+      <w:r>
+        <w:rPr>
+          <w:rFonts w:ascii="Times New Roman" w:hAnsi="Times New Roman" w:cs="Times New Roman"/>
+        </w:rPr>
+        <w:t xml:space="preserve"> (</w:t>
+      </w:r>
+      <w:r>
+        <w:rPr>
+          <w:rFonts w:ascii="Times New Roman" w:hAnsi="Times New Roman" w:cs="Times New Roman"/>
+          <w:i/>
+          <w:iCs/>
+        </w:rPr>
+        <w:t>p</w:t>
+      </w:r>
+      <w:r>
+        <w:rPr>
+          <w:rFonts w:ascii="Times New Roman" w:hAnsi="Times New Roman" w:cs="Times New Roman"/>
+        </w:rPr>
+        <w:t>&gt;0.05 in all cases; Table 3).</w:t>
+      </w:r>
+    </w:p>
+    <w:p>
+      <w:pPr>
+        <w:spacing w:line="360" w:lineRule="auto"/>
+        <w:rPr>
+          <w:rFonts w:ascii="Times New Roman" w:hAnsi="Times New Roman" w:cs="Times New Roman"/>
+        </w:rPr>
+      </w:pPr>
+      <w:r>
+        <w:rPr>
+          <w:rFonts w:ascii="Times New Roman" w:hAnsi="Times New Roman" w:cs="Times New Roman"/>
+        </w:rPr>
+        <w:tab/>
+        <w:t xml:space="preserve">Canopy status, </w:t>
+      </w:r>
+      <w:r>
+        <w:rPr>
+          <w:rFonts w:ascii="Times New Roman" w:hAnsi="Times New Roman" w:cs="Times New Roman"/>
+          <w:i/>
+          <w:iCs/>
+        </w:rPr>
+        <w:t>Alliaria</w:t>
+      </w:r>
+      <w:r>
+        <w:rPr>
+          <w:rFonts w:ascii="Times New Roman" w:hAnsi="Times New Roman" w:cs="Times New Roman"/>
+        </w:rPr>
+        <w:t xml:space="preserve"> presence, soil nitrogen availability, and soil phosphorus availability each had no effect on </w:t>
+      </w:r>
+      <w:r>
+        <w:rPr>
+          <w:rFonts w:ascii="Times New Roman" w:hAnsi="Times New Roman" w:cs="Times New Roman"/>
+          <w:i/>
+          <w:iCs/>
+        </w:rPr>
+        <w:t>J</w:t>
+      </w:r>
+      <w:r>
+        <w:rPr>
+          <w:rFonts w:ascii="Times New Roman" w:hAnsi="Times New Roman" w:cs="Times New Roman"/>
+          <w:vertAlign w:val="subscript"/>
+        </w:rPr>
+        <w:t>max25</w:t>
+      </w:r>
+      <w:r>
+        <w:rPr>
+          <w:rFonts w:ascii="Times New Roman" w:hAnsi="Times New Roman" w:cs="Times New Roman"/>
+        </w:rPr>
+        <w:t>:</w:t>
+      </w:r>
+      <w:r>
+        <w:rPr>
+          <w:rFonts w:ascii="Times New Roman" w:hAnsi="Times New Roman" w:cs="Times New Roman"/>
+          <w:i/>
+          <w:iCs/>
+        </w:rPr>
+        <w:t>V</w:t>
+      </w:r>
+      <w:r>
+        <w:rPr>
+          <w:rFonts w:ascii="Times New Roman" w:hAnsi="Times New Roman" w:cs="Times New Roman"/>
+          <w:vertAlign w:val="subscript"/>
+        </w:rPr>
+        <w:t>cmax25</w:t>
+      </w:r>
+      <w:r>
+        <w:rPr>
+          <w:rFonts w:ascii="Times New Roman" w:hAnsi="Times New Roman" w:cs="Times New Roman"/>
+        </w:rPr>
+        <w:t xml:space="preserve"> in </w:t>
+      </w:r>
+      <w:r>
+        <w:rPr>
+          <w:rFonts w:ascii="Times New Roman" w:hAnsi="Times New Roman" w:cs="Times New Roman"/>
+          <w:i/>
+          <w:iCs/>
+        </w:rPr>
+        <w:t>Trillium</w:t>
+      </w:r>
+      <w:r>
+        <w:rPr>
+          <w:rFonts w:ascii="Times New Roman" w:hAnsi="Times New Roman" w:cs="Times New Roman"/>
+        </w:rPr>
+        <w:t xml:space="preserve"> (</w:t>
+      </w:r>
+      <w:r>
+        <w:rPr>
+          <w:rFonts w:ascii="Times New Roman" w:hAnsi="Times New Roman" w:cs="Times New Roman"/>
+          <w:i/>
+          <w:iCs/>
+        </w:rPr>
+        <w:t>p</w:t>
+      </w:r>
+      <w:r>
+        <w:rPr>
+          <w:rFonts w:ascii="Times New Roman" w:hAnsi="Times New Roman" w:cs="Times New Roman"/>
+        </w:rPr>
+        <w:t xml:space="preserve">&gt;0.05 in all cases; Table 3). In </w:t>
+      </w:r>
+      <w:r>
+        <w:rPr>
+          <w:rFonts w:ascii="Times New Roman" w:hAnsi="Times New Roman" w:cs="Times New Roman"/>
+          <w:i/>
+          <w:iCs/>
+        </w:rPr>
+        <w:t>Maianthemum</w:t>
+      </w:r>
+      <w:r>
+        <w:rPr>
+          <w:rFonts w:ascii="Times New Roman" w:hAnsi="Times New Roman" w:cs="Times New Roman"/>
+        </w:rPr>
+        <w:t xml:space="preserve">, </w:t>
+      </w:r>
+      <w:r>
+        <w:rPr>
+          <w:rFonts w:ascii="Times New Roman" w:hAnsi="Times New Roman" w:cs="Times New Roman"/>
+          <w:i/>
+          <w:iCs/>
+        </w:rPr>
+        <w:t>Alliaria</w:t>
+      </w:r>
+      <w:r>
+        <w:rPr>
+          <w:rFonts w:ascii="Times New Roman" w:hAnsi="Times New Roman" w:cs="Times New Roman"/>
+        </w:rPr>
+        <w:t xml:space="preserve"> presence had a positive effect on </w:t>
+      </w:r>
+      <w:r>
+        <w:rPr>
+          <w:rFonts w:ascii="Times New Roman" w:hAnsi="Times New Roman" w:cs="Times New Roman"/>
+          <w:i/>
+          <w:iCs/>
+        </w:rPr>
+        <w:t>J</w:t>
+      </w:r>
+      <w:r>
+        <w:rPr>
+          <w:rFonts w:ascii="Times New Roman" w:hAnsi="Times New Roman" w:cs="Times New Roman"/>
+          <w:vertAlign w:val="subscript"/>
+        </w:rPr>
+        <w:t>max25</w:t>
+      </w:r>
+      <w:r>
+        <w:rPr>
+          <w:rFonts w:ascii="Times New Roman" w:hAnsi="Times New Roman" w:cs="Times New Roman"/>
+        </w:rPr>
+        <w:t>:</w:t>
+      </w:r>
+      <w:r>
+        <w:rPr>
+          <w:rFonts w:ascii="Times New Roman" w:hAnsi="Times New Roman" w:cs="Times New Roman"/>
+          <w:i/>
+          <w:iCs/>
+        </w:rPr>
+        <w:t>V</w:t>
+      </w:r>
+      <w:r>
+        <w:rPr>
+          <w:rFonts w:ascii="Times New Roman" w:hAnsi="Times New Roman" w:cs="Times New Roman"/>
+          <w:vertAlign w:val="subscript"/>
+        </w:rPr>
+        <w:t>cmax25</w:t>
+      </w:r>
+      <w:r>
+        <w:rPr>
+          <w:rFonts w:ascii="Times New Roman" w:hAnsi="Times New Roman" w:cs="Times New Roman"/>
+        </w:rPr>
+        <w:t xml:space="preserve"> (</w:t>
+      </w:r>
+      <w:r>
+        <w:rPr>
+          <w:rFonts w:ascii="Times New Roman" w:hAnsi="Times New Roman" w:cs="Times New Roman"/>
+          <w:i/>
+          <w:iCs/>
+        </w:rPr>
+        <w:t>p</w:t>
+      </w:r>
+      <w:r>
+        <w:rPr>
+          <w:rFonts w:ascii="Times New Roman" w:hAnsi="Times New Roman" w:cs="Times New Roman"/>
+        </w:rPr>
+        <w:t>&lt;0.05; Table 3) while canopy closure had a marginal positive effect  (</w:t>
+      </w:r>
+      <w:r>
+        <w:rPr>
+          <w:rFonts w:ascii="Times New Roman" w:hAnsi="Times New Roman" w:cs="Times New Roman"/>
+          <w:i/>
+          <w:iCs/>
+        </w:rPr>
+        <w:t>p</w:t>
+      </w:r>
+      <w:r>
+        <w:rPr>
+          <w:rFonts w:ascii="Times New Roman" w:hAnsi="Times New Roman" w:cs="Times New Roman"/>
+        </w:rPr>
+        <w:t xml:space="preserve">&lt;0.1; Table 3). There was no effect of soil nitrogen availability or soil phosphorus availability on </w:t>
+      </w:r>
+      <w:r>
+        <w:rPr>
+          <w:rFonts w:ascii="Times New Roman" w:hAnsi="Times New Roman" w:cs="Times New Roman"/>
+          <w:i/>
+          <w:iCs/>
+        </w:rPr>
+        <w:t>J</w:t>
+      </w:r>
+      <w:r>
+        <w:rPr>
+          <w:rFonts w:ascii="Times New Roman" w:hAnsi="Times New Roman" w:cs="Times New Roman"/>
+          <w:vertAlign w:val="subscript"/>
+        </w:rPr>
+        <w:t>max25</w:t>
+      </w:r>
+      <w:r>
+        <w:rPr>
+          <w:rFonts w:ascii="Times New Roman" w:hAnsi="Times New Roman" w:cs="Times New Roman"/>
+        </w:rPr>
+        <w:t>:</w:t>
+      </w:r>
+      <w:r>
+        <w:rPr>
+          <w:rFonts w:ascii="Times New Roman" w:hAnsi="Times New Roman" w:cs="Times New Roman"/>
+          <w:i/>
+          <w:iCs/>
+        </w:rPr>
+        <w:t>V</w:t>
+      </w:r>
+      <w:r>
+        <w:rPr>
+          <w:rFonts w:ascii="Times New Roman" w:hAnsi="Times New Roman" w:cs="Times New Roman"/>
+          <w:vertAlign w:val="subscript"/>
+        </w:rPr>
+        <w:t>cmax25</w:t>
+      </w:r>
+      <w:r>
+        <w:rPr>
+          <w:rFonts w:ascii="Times New Roman" w:hAnsi="Times New Roman" w:cs="Times New Roman"/>
+        </w:rPr>
+        <w:t xml:space="preserve"> in either species (</w:t>
+      </w:r>
+      <w:r>
+        <w:rPr>
+          <w:rFonts w:ascii="Times New Roman" w:hAnsi="Times New Roman" w:cs="Times New Roman"/>
+          <w:i/>
+          <w:iCs/>
+        </w:rPr>
+        <w:t>p</w:t>
+      </w:r>
+      <w:r>
+        <w:rPr>
+          <w:rFonts w:ascii="Times New Roman" w:hAnsi="Times New Roman" w:cs="Times New Roman"/>
+        </w:rPr>
+        <w:t>&gt;0.05 in all cases; Table 3).</w:t>
+      </w:r>
+    </w:p>
+    <w:p>
+      <w:pPr>
+        <w:rPr>
+          <w:rFonts w:ascii="Times New Roman" w:hAnsi="Times New Roman" w:cs="Times New Roman"/>
+          <w:i/>
+          <w:iCs/>
+        </w:rPr>
+      </w:pPr>
+      <w:r>
+        <w:rPr>
+          <w:rFonts w:ascii="Times New Roman" w:hAnsi="Times New Roman" w:cs="Times New Roman"/>
+          <w:i/>
+          <w:iCs/>
+        </w:rPr>
+        <w:br w:type="page"/>
+      </w:r>
+    </w:p>
+    <w:p>
+      <w:pPr>
+        <w:spacing w:line="360" w:lineRule="auto"/>
+        <w:rPr>
+          <w:rFonts w:ascii="Times New Roman" w:hAnsi="Times New Roman" w:cs="Times New Roman"/>
+        </w:rPr>
+      </w:pPr>
+      <w:r>
+        <w:rPr>
+          <w:rFonts w:ascii="Times New Roman" w:hAnsi="Times New Roman" w:cs="Times New Roman"/>
+          <w:i/>
+          <w:iCs/>
+        </w:rPr>
+        <w:lastRenderedPageBreak/>
+        <w:t>Nitrogen-water use tradeoffs</w:t>
+      </w:r>
+    </w:p>
+    <w:p>
+      <w:pPr>
+        <w:spacing w:line="360" w:lineRule="auto"/>
+        <w:rPr>
+          <w:rFonts w:ascii="Times New Roman" w:hAnsi="Times New Roman" w:cs="Times New Roman"/>
+        </w:rPr>
+      </w:pPr>
+      <w:r>
+        <w:rPr>
+          <w:rFonts w:ascii="Times New Roman" w:hAnsi="Times New Roman" w:cs="Times New Roman"/>
+        </w:rPr>
+        <w:t xml:space="preserve">Canopy closure decreased intrinsic water use efficiency in </w:t>
+      </w:r>
+      <w:r>
+        <w:rPr>
+          <w:rFonts w:ascii="Times New Roman" w:hAnsi="Times New Roman" w:cs="Times New Roman"/>
+          <w:i/>
+          <w:iCs/>
+        </w:rPr>
+        <w:t>Trillium</w:t>
+      </w:r>
+      <w:r>
+        <w:rPr>
+          <w:rFonts w:ascii="Times New Roman" w:hAnsi="Times New Roman" w:cs="Times New Roman"/>
+        </w:rPr>
+        <w:t xml:space="preserve"> (</w:t>
+      </w:r>
+      <w:r>
+        <w:rPr>
+          <w:rFonts w:ascii="Times New Roman" w:hAnsi="Times New Roman" w:cs="Times New Roman"/>
+          <w:i/>
+          <w:iCs/>
+        </w:rPr>
+        <w:t>p</w:t>
+      </w:r>
+      <w:r>
+        <w:rPr>
+          <w:rFonts w:ascii="Times New Roman" w:hAnsi="Times New Roman" w:cs="Times New Roman"/>
+        </w:rPr>
+        <w:t xml:space="preserve">&lt;0.001; Table 4) and marginally decreased intrinsic water use efficiency in </w:t>
+      </w:r>
+      <w:r>
+        <w:rPr>
+          <w:rFonts w:ascii="Times New Roman" w:hAnsi="Times New Roman" w:cs="Times New Roman"/>
+          <w:i/>
+          <w:iCs/>
+        </w:rPr>
+        <w:t>Maianthemum</w:t>
+      </w:r>
+      <w:r>
+        <w:rPr>
+          <w:rFonts w:ascii="Times New Roman" w:hAnsi="Times New Roman" w:cs="Times New Roman"/>
+        </w:rPr>
+        <w:t xml:space="preserve"> (</w:t>
+      </w:r>
+      <w:r>
+        <w:rPr>
+          <w:rFonts w:ascii="Times New Roman" w:hAnsi="Times New Roman" w:cs="Times New Roman"/>
+          <w:i/>
+          <w:iCs/>
+        </w:rPr>
+        <w:t>p</w:t>
+      </w:r>
+      <w:r>
+        <w:rPr>
+          <w:rFonts w:ascii="Times New Roman" w:hAnsi="Times New Roman" w:cs="Times New Roman"/>
+        </w:rPr>
+        <w:t xml:space="preserve">&lt;0.1; Table 4). </w:t>
+      </w:r>
+      <w:r>
+        <w:rPr>
+          <w:rFonts w:ascii="Times New Roman" w:hAnsi="Times New Roman" w:cs="Times New Roman"/>
+          <w:i/>
+          <w:iCs/>
+        </w:rPr>
+        <w:t>Alliaria</w:t>
+      </w:r>
+      <w:r>
+        <w:rPr>
+          <w:rFonts w:ascii="Times New Roman" w:hAnsi="Times New Roman" w:cs="Times New Roman"/>
+        </w:rPr>
+        <w:t xml:space="preserve"> presence decreased intrinsic water use efficiency in both species (</w:t>
+      </w:r>
+      <w:r>
+        <w:rPr>
+          <w:rFonts w:ascii="Times New Roman" w:hAnsi="Times New Roman" w:cs="Times New Roman"/>
+          <w:i/>
+          <w:iCs/>
+        </w:rPr>
+        <w:t>p</w:t>
+      </w:r>
+      <w:r>
+        <w:rPr>
+          <w:rFonts w:ascii="Times New Roman" w:hAnsi="Times New Roman" w:cs="Times New Roman"/>
+        </w:rPr>
+        <w:t>&lt;0.05 in both species; Table 4)</w:t>
+      </w:r>
+      <w:r>
+        <w:rPr>
+          <w:rFonts w:ascii="Times New Roman" w:hAnsi="Times New Roman" w:cs="Times New Roman"/>
+        </w:rPr>
+        <w:t xml:space="preserve"> regardless of canopy status (canopy status-by-</w:t>
+      </w:r>
+      <w:r>
+        <w:rPr>
+          <w:rFonts w:ascii="Times New Roman" w:hAnsi="Times New Roman" w:cs="Times New Roman"/>
+          <w:i/>
+          <w:iCs/>
+        </w:rPr>
+        <w:t>Alliaria</w:t>
+      </w:r>
+      <w:r>
+        <w:rPr>
+          <w:rFonts w:ascii="Times New Roman" w:hAnsi="Times New Roman" w:cs="Times New Roman"/>
+        </w:rPr>
+        <w:t xml:space="preserve"> weeding interaction:</w:t>
+      </w:r>
+      <w:r>
+        <w:rPr>
+          <w:rFonts w:ascii="Times New Roman" w:hAnsi="Times New Roman" w:cs="Times New Roman"/>
+          <w:i/>
+          <w:iCs/>
+        </w:rPr>
+        <w:t xml:space="preserve"> p</w:t>
+      </w:r>
+      <w:r>
+        <w:rPr>
+          <w:rFonts w:ascii="Times New Roman" w:hAnsi="Times New Roman" w:cs="Times New Roman"/>
+        </w:rPr>
+        <w:t>&gt;0.05 in both cases; Table 4). There was no effect of soil nitrogen availability on intrinsic water use efficiency in either species (</w:t>
+      </w:r>
+      <w:r>
+        <w:rPr>
+          <w:rFonts w:ascii="Times New Roman" w:hAnsi="Times New Roman" w:cs="Times New Roman"/>
+          <w:i/>
+          <w:iCs/>
+        </w:rPr>
+        <w:t>p</w:t>
+      </w:r>
+      <w:r>
+        <w:rPr>
+          <w:rFonts w:ascii="Times New Roman" w:hAnsi="Times New Roman" w:cs="Times New Roman"/>
+        </w:rPr>
+        <w:t xml:space="preserve">&gt;0.05 in both cases; Table 4). Increasing soil phosphorus availability had a negative effect on intrinsic water use efficiency in </w:t>
+      </w:r>
+      <w:r>
+        <w:rPr>
+          <w:rFonts w:ascii="Times New Roman" w:hAnsi="Times New Roman" w:cs="Times New Roman"/>
+          <w:i/>
+          <w:iCs/>
+        </w:rPr>
+        <w:t>Trillium</w:t>
+      </w:r>
+      <w:r>
+        <w:rPr>
+          <w:rFonts w:ascii="Times New Roman" w:hAnsi="Times New Roman" w:cs="Times New Roman"/>
+        </w:rPr>
+        <w:t xml:space="preserve"> (</w:t>
+      </w:r>
+      <w:r>
+        <w:rPr>
+          <w:rFonts w:ascii="Times New Roman" w:hAnsi="Times New Roman" w:cs="Times New Roman"/>
+          <w:i/>
+          <w:iCs/>
+        </w:rPr>
+        <w:t>p</w:t>
+      </w:r>
+      <w:r>
+        <w:rPr>
+          <w:rFonts w:ascii="Times New Roman" w:hAnsi="Times New Roman" w:cs="Times New Roman"/>
+        </w:rPr>
+        <w:t xml:space="preserve">&lt;0.05; Table 4), but not </w:t>
+      </w:r>
+      <w:r>
+        <w:rPr>
+          <w:rFonts w:ascii="Times New Roman" w:hAnsi="Times New Roman" w:cs="Times New Roman"/>
+          <w:i/>
+          <w:iCs/>
+        </w:rPr>
+        <w:t>Maianthemum</w:t>
+      </w:r>
+      <w:r>
+        <w:rPr>
+          <w:rFonts w:ascii="Times New Roman" w:hAnsi="Times New Roman" w:cs="Times New Roman"/>
+        </w:rPr>
+        <w:t xml:space="preserve"> (</w:t>
+      </w:r>
+      <w:r>
+        <w:rPr>
+          <w:rFonts w:ascii="Times New Roman" w:hAnsi="Times New Roman" w:cs="Times New Roman"/>
+          <w:i/>
+          <w:iCs/>
+        </w:rPr>
+        <w:t>p</w:t>
+      </w:r>
+      <w:r>
+        <w:rPr>
+          <w:rFonts w:ascii="Times New Roman" w:hAnsi="Times New Roman" w:cs="Times New Roman"/>
+        </w:rPr>
+        <w:t>&gt;0.05; Table 4).</w:t>
+      </w:r>
+    </w:p>
+    <w:p>
+      <w:pPr>
+        <w:spacing w:line="360" w:lineRule="auto"/>
+        <w:rPr>
+          <w:rFonts w:ascii="Times New Roman" w:hAnsi="Times New Roman" w:cs="Times New Roman"/>
+          <w:b/>
+          <w:bCs/>
+        </w:rPr>
+      </w:pPr>
+      <w:r>
+        <w:rPr>
+          <w:rFonts w:ascii="Times New Roman" w:hAnsi="Times New Roman" w:cs="Times New Roman"/>
+        </w:rPr>
+        <w:tab/>
+        <w:t xml:space="preserve">In </w:t>
+      </w:r>
+      <w:r>
+        <w:rPr>
+          <w:rFonts w:ascii="Times New Roman" w:hAnsi="Times New Roman" w:cs="Times New Roman"/>
+          <w:i/>
+          <w:iCs/>
+        </w:rPr>
+        <w:t>Trillium</w:t>
+      </w:r>
+      <w:r>
+        <w:rPr>
+          <w:rFonts w:ascii="Times New Roman" w:hAnsi="Times New Roman" w:cs="Times New Roman"/>
+        </w:rPr>
+        <w:t xml:space="preserve">, </w:t>
+      </w:r>
+      <w:r>
+        <w:rPr>
+          <w:rFonts w:ascii="Times New Roman" w:hAnsi="Times New Roman" w:cs="Times New Roman"/>
+          <w:i/>
+          <w:iCs/>
+        </w:rPr>
+        <w:t>V</w:t>
+      </w:r>
+      <w:r>
+        <w:rPr>
+          <w:rFonts w:ascii="Times New Roman" w:hAnsi="Times New Roman" w:cs="Times New Roman"/>
+          <w:vertAlign w:val="subscript"/>
+        </w:rPr>
+        <w:t>cmax25</w:t>
+      </w:r>
+      <w:r>
+        <w:rPr>
+          <w:rFonts w:ascii="Times New Roman" w:hAnsi="Times New Roman" w:cs="Times New Roman"/>
+        </w:rPr>
+        <w:t>:</w:t>
+      </w:r>
+      <w:r>
+        <w:rPr>
+          <w:rFonts w:ascii="Times New Roman" w:hAnsi="Times New Roman" w:cs="Times New Roman"/>
+          <w:i/>
+          <w:iCs/>
+        </w:rPr>
+        <w:t>g</w:t>
+      </w:r>
+      <w:r>
+        <w:rPr>
+          <w:rFonts w:ascii="Times New Roman" w:hAnsi="Times New Roman" w:cs="Times New Roman"/>
+          <w:vertAlign w:val="subscript"/>
+        </w:rPr>
+        <w:t>sw</w:t>
+      </w:r>
+      <w:r>
+        <w:rPr>
+          <w:rFonts w:ascii="Times New Roman" w:hAnsi="Times New Roman" w:cs="Times New Roman"/>
+        </w:rPr>
+        <w:t xml:space="preserve"> decreased with canopy closure (</w:t>
+      </w:r>
+      <w:r>
+        <w:rPr>
+          <w:rFonts w:ascii="Times New Roman" w:hAnsi="Times New Roman" w:cs="Times New Roman"/>
+          <w:i/>
+          <w:iCs/>
+        </w:rPr>
+        <w:t>p</w:t>
+      </w:r>
+      <w:r>
+        <w:rPr>
+          <w:rFonts w:ascii="Times New Roman" w:hAnsi="Times New Roman" w:cs="Times New Roman"/>
+        </w:rPr>
+        <w:t>&lt;0.001; Table 4) and marginally decreased with increasing soil phosphorus availability (</w:t>
+      </w:r>
+      <w:r>
+        <w:rPr>
+          <w:rFonts w:ascii="Times New Roman" w:hAnsi="Times New Roman" w:cs="Times New Roman"/>
+          <w:i/>
+          <w:iCs/>
+        </w:rPr>
+        <w:t>p</w:t>
+      </w:r>
+      <w:r>
+        <w:rPr>
+          <w:rFonts w:ascii="Times New Roman" w:hAnsi="Times New Roman" w:cs="Times New Roman"/>
+        </w:rPr>
+        <w:t xml:space="preserve">&lt;0.1; Table 4). There was no effect of </w:t>
+      </w:r>
+      <w:r>
+        <w:rPr>
+          <w:rFonts w:ascii="Times New Roman" w:hAnsi="Times New Roman" w:cs="Times New Roman"/>
+          <w:i/>
+          <w:iCs/>
+        </w:rPr>
+        <w:t>Alliaria</w:t>
+      </w:r>
+      <w:r>
+        <w:rPr>
+          <w:rFonts w:ascii="Times New Roman" w:hAnsi="Times New Roman" w:cs="Times New Roman"/>
+        </w:rPr>
+        <w:t xml:space="preserve"> presence or soil nitrogen availability on </w:t>
+      </w:r>
+      <w:r>
+        <w:rPr>
+          <w:rFonts w:ascii="Times New Roman" w:hAnsi="Times New Roman" w:cs="Times New Roman"/>
+          <w:i/>
+          <w:iCs/>
+        </w:rPr>
+        <w:t>V</w:t>
+      </w:r>
+      <w:r>
+        <w:rPr>
+          <w:rFonts w:ascii="Times New Roman" w:hAnsi="Times New Roman" w:cs="Times New Roman"/>
+          <w:vertAlign w:val="subscript"/>
+        </w:rPr>
+        <w:t>cmax25</w:t>
+      </w:r>
+      <w:r>
+        <w:rPr>
+          <w:rFonts w:ascii="Times New Roman" w:hAnsi="Times New Roman" w:cs="Times New Roman"/>
+        </w:rPr>
+        <w:t>:</w:t>
+      </w:r>
+      <w:r>
+        <w:rPr>
+          <w:rFonts w:ascii="Times New Roman" w:hAnsi="Times New Roman" w:cs="Times New Roman"/>
+          <w:i/>
+          <w:iCs/>
+        </w:rPr>
+        <w:t>g</w:t>
+      </w:r>
+      <w:r>
+        <w:rPr>
+          <w:rFonts w:ascii="Times New Roman" w:hAnsi="Times New Roman" w:cs="Times New Roman"/>
+          <w:vertAlign w:val="subscript"/>
+        </w:rPr>
+        <w:t>sw</w:t>
+      </w:r>
+      <w:r>
+        <w:rPr>
+          <w:rFonts w:ascii="Times New Roman" w:hAnsi="Times New Roman" w:cs="Times New Roman"/>
+        </w:rPr>
+        <w:t xml:space="preserve"> in </w:t>
+      </w:r>
+      <w:r>
+        <w:rPr>
+          <w:rFonts w:ascii="Times New Roman" w:hAnsi="Times New Roman" w:cs="Times New Roman"/>
+          <w:i/>
+          <w:iCs/>
+        </w:rPr>
+        <w:t>Trillium</w:t>
+      </w:r>
+      <w:r>
+        <w:rPr>
+          <w:rFonts w:ascii="Times New Roman" w:hAnsi="Times New Roman" w:cs="Times New Roman"/>
+        </w:rPr>
+        <w:t xml:space="preserve"> (</w:t>
+      </w:r>
+      <w:r>
+        <w:rPr>
+          <w:rFonts w:ascii="Times New Roman" w:hAnsi="Times New Roman" w:cs="Times New Roman"/>
+          <w:i/>
+          <w:iCs/>
+        </w:rPr>
+        <w:t>p</w:t>
+      </w:r>
+      <w:r>
+        <w:rPr>
+          <w:rFonts w:ascii="Times New Roman" w:hAnsi="Times New Roman" w:cs="Times New Roman"/>
+        </w:rPr>
+        <w:t>&gt;0.05 in both cases; Table 4).</w:t>
+      </w:r>
+      <w:r>
+        <w:rPr>
+          <w:rFonts w:ascii="Times New Roman" w:hAnsi="Times New Roman" w:cs="Times New Roman"/>
+        </w:rPr>
+        <w:t xml:space="preserve"> An interaction between canopy status and </w:t>
+      </w:r>
+      <w:r>
+        <w:rPr>
+          <w:rFonts w:ascii="Times New Roman" w:hAnsi="Times New Roman" w:cs="Times New Roman"/>
+          <w:i/>
+          <w:iCs/>
+        </w:rPr>
+        <w:t>Alliaria</w:t>
+      </w:r>
+      <w:r>
+        <w:rPr>
+          <w:rFonts w:ascii="Times New Roman" w:hAnsi="Times New Roman" w:cs="Times New Roman"/>
+        </w:rPr>
+        <w:t xml:space="preserve"> presence (</w:t>
+      </w:r>
+      <w:r>
+        <w:rPr>
+          <w:rFonts w:ascii="Times New Roman" w:hAnsi="Times New Roman" w:cs="Times New Roman"/>
+          <w:i/>
+          <w:iCs/>
+        </w:rPr>
+        <w:t>p</w:t>
+      </w:r>
+      <w:r>
+        <w:rPr>
+          <w:rFonts w:ascii="Times New Roman" w:hAnsi="Times New Roman" w:cs="Times New Roman"/>
+        </w:rPr>
+        <w:t xml:space="preserve">&lt;0.05; Table 4) indicated that the general positive effect of </w:t>
+      </w:r>
+      <w:r>
+        <w:rPr>
+          <w:rFonts w:ascii="Times New Roman" w:hAnsi="Times New Roman" w:cs="Times New Roman"/>
+          <w:i/>
+          <w:iCs/>
+        </w:rPr>
+        <w:t>Alliaria</w:t>
+      </w:r>
+      <w:r>
+        <w:rPr>
+          <w:rFonts w:ascii="Times New Roman" w:hAnsi="Times New Roman" w:cs="Times New Roman"/>
+        </w:rPr>
+        <w:t xml:space="preserve"> presence on </w:t>
+      </w:r>
+      <w:r>
+        <w:rPr>
+          <w:rFonts w:ascii="Times New Roman" w:hAnsi="Times New Roman" w:cs="Times New Roman"/>
+          <w:i/>
+          <w:iCs/>
+        </w:rPr>
+        <w:t>V</w:t>
+      </w:r>
+      <w:r>
+        <w:rPr>
+          <w:rFonts w:ascii="Times New Roman" w:hAnsi="Times New Roman" w:cs="Times New Roman"/>
+          <w:vertAlign w:val="subscript"/>
+        </w:rPr>
+        <w:t>cmax25</w:t>
+      </w:r>
+      <w:r>
+        <w:rPr>
+          <w:rFonts w:ascii="Times New Roman" w:hAnsi="Times New Roman" w:cs="Times New Roman"/>
+        </w:rPr>
+        <w:t>:</w:t>
+      </w:r>
+      <w:r>
+        <w:rPr>
+          <w:rFonts w:ascii="Times New Roman" w:hAnsi="Times New Roman" w:cs="Times New Roman"/>
+          <w:i/>
+          <w:iCs/>
+        </w:rPr>
+        <w:t>g</w:t>
+      </w:r>
+      <w:r>
+        <w:rPr>
+          <w:rFonts w:ascii="Times New Roman" w:hAnsi="Times New Roman" w:cs="Times New Roman"/>
+          <w:vertAlign w:val="subscript"/>
+        </w:rPr>
+        <w:t>sw</w:t>
+      </w:r>
+      <w:r>
+        <w:rPr>
+          <w:rFonts w:ascii="Times New Roman" w:hAnsi="Times New Roman" w:cs="Times New Roman"/>
+        </w:rPr>
+        <w:t xml:space="preserve"> was only observed when the upper canopy was closed (Tukey: </w:t>
+      </w:r>
+      <w:r>
+        <w:rPr>
+          <w:rFonts w:ascii="Times New Roman" w:hAnsi="Times New Roman" w:cs="Times New Roman"/>
+          <w:i/>
+          <w:iCs/>
+        </w:rPr>
+        <w:t>p</w:t>
+      </w:r>
+      <w:r>
+        <w:rPr>
+          <w:rFonts w:ascii="Times New Roman" w:hAnsi="Times New Roman" w:cs="Times New Roman"/>
+        </w:rPr>
+        <w:t xml:space="preserve">&lt;0.05), as there was no effect of </w:t>
+      </w:r>
+      <w:r>
+        <w:rPr>
+          <w:rFonts w:ascii="Times New Roman" w:hAnsi="Times New Roman" w:cs="Times New Roman"/>
+          <w:i/>
+          <w:iCs/>
+        </w:rPr>
+        <w:t>Alliaria</w:t>
+      </w:r>
+      <w:r>
+        <w:rPr>
+          <w:rFonts w:ascii="Times New Roman" w:hAnsi="Times New Roman" w:cs="Times New Roman"/>
+        </w:rPr>
+        <w:t xml:space="preserve"> presence on </w:t>
+      </w:r>
+      <w:r>
+        <w:rPr>
+          <w:rFonts w:ascii="Times New Roman" w:hAnsi="Times New Roman" w:cs="Times New Roman"/>
+          <w:i/>
+          <w:iCs/>
+        </w:rPr>
+        <w:t>V</w:t>
+      </w:r>
+      <w:r>
+        <w:rPr>
+          <w:rFonts w:ascii="Times New Roman" w:hAnsi="Times New Roman" w:cs="Times New Roman"/>
+          <w:vertAlign w:val="subscript"/>
+        </w:rPr>
+        <w:t>cmax25</w:t>
+      </w:r>
+      <w:r>
+        <w:rPr>
+          <w:rFonts w:ascii="Times New Roman" w:hAnsi="Times New Roman" w:cs="Times New Roman"/>
+        </w:rPr>
+        <w:t>:</w:t>
+      </w:r>
+      <w:r>
+        <w:rPr>
+          <w:rFonts w:ascii="Times New Roman" w:hAnsi="Times New Roman" w:cs="Times New Roman"/>
+          <w:i/>
+          <w:iCs/>
+        </w:rPr>
+        <w:t>g</w:t>
+      </w:r>
+      <w:r>
+        <w:rPr>
+          <w:rFonts w:ascii="Times New Roman" w:hAnsi="Times New Roman" w:cs="Times New Roman"/>
+          <w:vertAlign w:val="subscript"/>
+        </w:rPr>
+        <w:t>sw</w:t>
+      </w:r>
+      <w:r>
+        <w:rPr>
+          <w:rFonts w:ascii="Times New Roman" w:hAnsi="Times New Roman" w:cs="Times New Roman"/>
+        </w:rPr>
+        <w:t xml:space="preserve"> when the upper canopy was open (Tukey: </w:t>
+      </w:r>
+      <w:r>
+        <w:rPr>
+          <w:rFonts w:ascii="Times New Roman" w:hAnsi="Times New Roman" w:cs="Times New Roman"/>
+          <w:i/>
+          <w:iCs/>
+        </w:rPr>
+        <w:t>p</w:t>
+      </w:r>
+      <w:r>
+        <w:rPr>
+          <w:rFonts w:ascii="Times New Roman" w:hAnsi="Times New Roman" w:cs="Times New Roman"/>
+        </w:rPr>
+        <w:t>&gt;0.05).</w:t>
+      </w:r>
     </w:p>
     <w:sectPr>
       <w:pgSz w:w="12240" w:h="15840"/>
@@ -4007,7 +8502,6 @@
   <w:style w:type="character" w:default="1" w:styleId="DefaultParagraphFont">
     <w:name w:val="Default Paragraph Font"/>
     <w:uiPriority w:val="1"/>
-    <w:semiHidden/>
     <w:unhideWhenUsed/>
   </w:style>
   <w:style w:type="table" w:default="1" w:styleId="TableNormal">

</xml_diff>